<commit_message>
Finalized 01 - Requirement Elicitation.docx
Finalized Stakeholder Analysis and write down questions for each stakeholder
</commit_message>
<xml_diff>
--- a/02 - LMS-SysCollege/01 - Requirements Elicitation/01 - Requirement Elicitation.docx
+++ b/02 - LMS-SysCollege/01 - Requirements Elicitation/01 - Requirement Elicitation.docx
@@ -1041,7 +1041,16 @@
     </w:sdt>
     <w:p>
       <w:pPr>
+        <w:pStyle w:val="ListParagraph"/>
+        <w:numPr>
+          <w:ilvl w:val="0"/>
+          <w:numId w:val="17"/>
+        </w:numPr>
+        <w:tabs>
+          <w:tab w:val="left" w:pos="0"/>
+        </w:tabs>
         <w:spacing w:line="240" w:lineRule="auto"/>
+        <w:ind w:left="0" w:firstLine="0"/>
         <w:jc w:val="both"/>
         <w:rPr>
           <w:rFonts w:ascii="Arial" w:hAnsi="Arial" w:cs="Arial"/>
@@ -1096,6 +1105,17 @@
     </w:p>
     <w:p>
       <w:pPr>
+        <w:pStyle w:val="ListParagraph"/>
+        <w:numPr>
+          <w:ilvl w:val="0"/>
+          <w:numId w:val="17"/>
+        </w:numPr>
+        <w:tabs>
+          <w:tab w:val="left" w:pos="0"/>
+        </w:tabs>
+        <w:spacing w:line="240" w:lineRule="auto"/>
+        <w:ind w:left="0" w:firstLine="0"/>
+        <w:jc w:val="both"/>
         <w:rPr>
           <w:rFonts w:ascii="Arial" w:hAnsi="Arial" w:cs="Arial"/>
         </w:rPr>
@@ -1162,13 +1182,7 @@
         <w:rPr>
           <w:rFonts w:ascii="Arial" w:hAnsi="Arial" w:cs="Arial"/>
         </w:rPr>
-        <w:t xml:space="preserve"> </w:t>
-      </w:r>
-      <w:r>
-        <w:rPr>
-          <w:rFonts w:ascii="Arial" w:hAnsi="Arial" w:cs="Arial"/>
-        </w:rPr>
-        <w:t>(</w:t>
+        <w:t xml:space="preserve"> (</w:t>
       </w:r>
       <w:r>
         <w:rPr>
@@ -1405,6 +1419,16 @@
     </w:p>
     <w:p>
       <w:pPr>
+        <w:pStyle w:val="ListParagraph"/>
+        <w:numPr>
+          <w:ilvl w:val="0"/>
+          <w:numId w:val="17"/>
+        </w:numPr>
+        <w:tabs>
+          <w:tab w:val="left" w:pos="0"/>
+        </w:tabs>
+        <w:spacing w:line="240" w:lineRule="auto"/>
+        <w:ind w:left="0" w:firstLine="0"/>
         <w:jc w:val="both"/>
         <w:rPr>
           <w:rFonts w:ascii="Arial" w:hAnsi="Arial" w:cs="Arial"/>
@@ -1428,208 +1452,11 @@
     <w:p>
       <w:pPr>
         <w:pStyle w:val="ListParagraph"/>
-        <w:numPr>
-          <w:ilvl w:val="0"/>
-          <w:numId w:val="3"/>
-        </w:numPr>
-        <w:jc w:val="both"/>
-        <w:rPr>
-          <w:rFonts w:ascii="Arial" w:hAnsi="Arial" w:cs="Arial"/>
-        </w:rPr>
-      </w:pPr>
-      <w:r>
-        <w:rPr>
-          <w:rFonts w:ascii="Arial" w:hAnsi="Arial" w:cs="Arial"/>
-          <w:b/>
-          <w:bCs/>
-        </w:rPr>
-        <w:t>Academic Staff (Lecturers, Senior Lecturers)</w:t>
-      </w:r>
-    </w:p>
-    <w:p>
-      <w:pPr>
-        <w:numPr>
-          <w:ilvl w:val="1"/>
-          <w:numId w:val="1"/>
-        </w:numPr>
-        <w:spacing w:after="0" w:line="360" w:lineRule="auto"/>
-        <w:ind w:left="720" w:firstLine="0"/>
-        <w:jc w:val="both"/>
-        <w:rPr>
-          <w:rFonts w:ascii="Arial" w:hAnsi="Arial" w:cs="Arial"/>
-        </w:rPr>
-      </w:pPr>
-      <w:r>
-        <w:rPr>
-          <w:rFonts w:ascii="Arial" w:hAnsi="Arial" w:cs="Arial"/>
-        </w:rPr>
-        <w:t>What LMS features are essential for delivering lectures and managing courses?</w:t>
-      </w:r>
-    </w:p>
-    <w:p>
-      <w:pPr>
-        <w:numPr>
-          <w:ilvl w:val="1"/>
-          <w:numId w:val="1"/>
-        </w:numPr>
-        <w:spacing w:after="0" w:line="360" w:lineRule="auto"/>
-        <w:ind w:left="720" w:firstLine="0"/>
-        <w:jc w:val="both"/>
-        <w:rPr>
-          <w:rFonts w:ascii="Arial" w:hAnsi="Arial" w:cs="Arial"/>
-        </w:rPr>
-      </w:pPr>
-      <w:r>
-        <w:rPr>
-          <w:rFonts w:ascii="Arial" w:hAnsi="Arial" w:cs="Arial"/>
-        </w:rPr>
-        <w:t>What challenges do you currently face in content sharing and student interaction?</w:t>
-      </w:r>
-    </w:p>
-    <w:p>
-      <w:pPr>
-        <w:numPr>
-          <w:ilvl w:val="1"/>
-          <w:numId w:val="1"/>
-        </w:numPr>
-        <w:spacing w:after="0" w:line="360" w:lineRule="auto"/>
-        <w:ind w:left="720" w:firstLine="0"/>
-        <w:jc w:val="both"/>
-        <w:rPr>
-          <w:rFonts w:ascii="Arial" w:hAnsi="Arial" w:cs="Arial"/>
-        </w:rPr>
-      </w:pPr>
-      <w:r>
-        <w:rPr>
-          <w:rFonts w:ascii="Arial" w:hAnsi="Arial" w:cs="Arial"/>
-        </w:rPr>
-        <w:t>Would you benefit from automated attendance, grading, or feedback tools?</w:t>
-      </w:r>
-    </w:p>
-    <w:p>
-      <w:pPr>
-        <w:numPr>
-          <w:ilvl w:val="1"/>
-          <w:numId w:val="1"/>
-        </w:numPr>
-        <w:spacing w:after="0" w:line="360" w:lineRule="auto"/>
-        <w:ind w:left="720" w:firstLine="0"/>
-        <w:jc w:val="both"/>
-        <w:rPr>
-          <w:rFonts w:ascii="Arial" w:hAnsi="Arial" w:cs="Arial"/>
-        </w:rPr>
-      </w:pPr>
-      <w:r>
-        <w:rPr>
-          <w:rFonts w:ascii="Arial" w:hAnsi="Arial" w:cs="Arial"/>
-        </w:rPr>
-        <w:t>How do you currently track student performance and engagement?</w:t>
-      </w:r>
-    </w:p>
-    <w:p>
-      <w:pPr>
-        <w:numPr>
-          <w:ilvl w:val="1"/>
-          <w:numId w:val="1"/>
-        </w:numPr>
-        <w:spacing w:after="0" w:line="360" w:lineRule="auto"/>
-        <w:ind w:left="720" w:firstLine="0"/>
-        <w:jc w:val="both"/>
-        <w:rPr>
-          <w:rFonts w:ascii="Arial" w:hAnsi="Arial" w:cs="Arial"/>
-        </w:rPr>
-      </w:pPr>
-      <w:r>
-        <w:rPr>
-          <w:rFonts w:ascii="Arial" w:hAnsi="Arial" w:cs="Arial"/>
-        </w:rPr>
-        <w:lastRenderedPageBreak/>
-        <w:t>What integrations would be most helpful (Zoom, Teams, external resources)?</w:t>
-      </w:r>
-    </w:p>
-    <w:p>
-      <w:pPr>
-        <w:pStyle w:val="ListParagraph"/>
-        <w:numPr>
-          <w:ilvl w:val="0"/>
-          <w:numId w:val="3"/>
-        </w:numPr>
-        <w:jc w:val="both"/>
-        <w:rPr>
-          <w:rFonts w:ascii="Arial" w:hAnsi="Arial" w:cs="Arial"/>
-        </w:rPr>
-      </w:pPr>
-      <w:r>
-        <w:rPr>
-          <w:rFonts w:ascii="Arial" w:hAnsi="Arial" w:cs="Arial"/>
-          <w:b/>
-          <w:bCs/>
-        </w:rPr>
-        <w:t>Department Heads / Academic Managers</w:t>
-      </w:r>
-    </w:p>
-    <w:p>
-      <w:pPr>
-        <w:numPr>
-          <w:ilvl w:val="1"/>
-          <w:numId w:val="1"/>
-        </w:numPr>
-        <w:spacing w:after="0" w:line="360" w:lineRule="auto"/>
-        <w:ind w:left="720" w:firstLine="0"/>
-        <w:jc w:val="both"/>
-        <w:rPr>
-          <w:rFonts w:ascii="Arial" w:hAnsi="Arial" w:cs="Arial"/>
-        </w:rPr>
-      </w:pPr>
-      <w:r>
-        <w:rPr>
-          <w:rFonts w:ascii="Arial" w:hAnsi="Arial" w:cs="Arial"/>
-        </w:rPr>
-        <w:t>How do you monitor course quality across your department?</w:t>
-      </w:r>
-    </w:p>
-    <w:p>
-      <w:pPr>
-        <w:numPr>
-          <w:ilvl w:val="1"/>
-          <w:numId w:val="1"/>
-        </w:numPr>
-        <w:spacing w:after="0" w:line="360" w:lineRule="auto"/>
-        <w:ind w:left="720" w:firstLine="0"/>
-        <w:jc w:val="both"/>
-        <w:rPr>
-          <w:rFonts w:ascii="Arial" w:hAnsi="Arial" w:cs="Arial"/>
-        </w:rPr>
-      </w:pPr>
-      <w:r>
-        <w:rPr>
-          <w:rFonts w:ascii="Arial" w:hAnsi="Arial" w:cs="Arial"/>
-        </w:rPr>
-        <w:t>What data insights would help you improve teaching outcomes?</w:t>
-      </w:r>
-    </w:p>
-    <w:p>
-      <w:pPr>
-        <w:numPr>
-          <w:ilvl w:val="1"/>
-          <w:numId w:val="1"/>
-        </w:numPr>
-        <w:spacing w:after="0" w:line="360" w:lineRule="auto"/>
-        <w:ind w:left="720" w:firstLine="0"/>
-        <w:jc w:val="both"/>
-        <w:rPr>
-          <w:rFonts w:ascii="Arial" w:hAnsi="Arial" w:cs="Arial"/>
-        </w:rPr>
-      </w:pPr>
-      <w:r>
-        <w:rPr>
-          <w:rFonts w:ascii="Arial" w:hAnsi="Arial" w:cs="Arial"/>
-        </w:rPr>
-        <w:t>Do you need dashboards or reporting tools within the LMS?</w:t>
-      </w:r>
-    </w:p>
-    <w:p>
-      <w:pPr>
+        <w:tabs>
+          <w:tab w:val="left" w:pos="0"/>
+        </w:tabs>
+        <w:spacing w:line="240" w:lineRule="auto"/>
+        <w:ind w:left="0"/>
         <w:jc w:val="both"/>
         <w:rPr>
           <w:rFonts w:ascii="Arial" w:hAnsi="Arial" w:cs="Arial"/>
@@ -1644,15 +1471,31 @@
       <w:pPr>
         <w:pStyle w:val="ListParagraph"/>
         <w:numPr>
-          <w:ilvl w:val="0"/>
-          <w:numId w:val="3"/>
+          <w:ilvl w:val="1"/>
+          <w:numId w:val="18"/>
         </w:numPr>
         <w:jc w:val="both"/>
         <w:rPr>
           <w:rFonts w:ascii="Arial" w:hAnsi="Arial" w:cs="Arial"/>
+        </w:rPr>
+      </w:pPr>
+      <w:r>
+        <w:rPr>
+          <w:rFonts w:ascii="Arial" w:hAnsi="Arial" w:cs="Arial"/>
           <w:b/>
           <w:bCs/>
         </w:rPr>
+        <w:t>Academic Staff (Lecturers, Senior Lecturers)</w:t>
+      </w:r>
+    </w:p>
+    <w:p>
+      <w:pPr>
+        <w:spacing w:after="0" w:line="360" w:lineRule="auto"/>
+        <w:ind w:left="720"/>
+        <w:jc w:val="both"/>
+        <w:rPr>
+          <w:rFonts w:ascii="Arial" w:hAnsi="Arial" w:cs="Arial"/>
+        </w:rPr>
       </w:pPr>
       <w:r>
         <w:rPr>
@@ -1660,17 +1503,223 @@
           <w:b/>
           <w:bCs/>
         </w:rPr>
-        <w:t>Students</w:t>
+        <w:t>Q-1.</w:t>
+      </w:r>
+      <w:r>
+        <w:rPr>
+          <w:rFonts w:ascii="Arial" w:hAnsi="Arial" w:cs="Arial"/>
+        </w:rPr>
+        <w:tab/>
+      </w:r>
+      <w:r>
+        <w:rPr>
+          <w:rFonts w:ascii="Arial" w:hAnsi="Arial" w:cs="Arial"/>
+        </w:rPr>
+        <w:t>What LMS features are essential for delivering lectures and managing courses?</w:t>
       </w:r>
     </w:p>
     <w:p>
       <w:pPr>
+        <w:spacing w:after="0" w:line="360" w:lineRule="auto"/>
+        <w:ind w:left="720"/>
+        <w:jc w:val="both"/>
+        <w:rPr>
+          <w:rFonts w:ascii="Arial" w:hAnsi="Arial" w:cs="Arial"/>
+        </w:rPr>
+      </w:pPr>
+      <w:r>
+        <w:rPr>
+          <w:rFonts w:ascii="Arial" w:hAnsi="Arial" w:cs="Arial"/>
+          <w:b/>
+          <w:bCs/>
+        </w:rPr>
+        <w:t>Q-</w:t>
+      </w:r>
+      <w:r>
+        <w:rPr>
+          <w:rFonts w:ascii="Arial" w:hAnsi="Arial" w:cs="Arial"/>
+          <w:b/>
+          <w:bCs/>
+        </w:rPr>
+        <w:t>2</w:t>
+      </w:r>
+      <w:r>
+        <w:rPr>
+          <w:rFonts w:ascii="Arial" w:hAnsi="Arial" w:cs="Arial"/>
+          <w:b/>
+          <w:bCs/>
+        </w:rPr>
+        <w:t>.</w:t>
+      </w:r>
+      <w:r>
+        <w:rPr>
+          <w:rFonts w:ascii="Arial" w:hAnsi="Arial" w:cs="Arial"/>
+        </w:rPr>
+        <w:tab/>
+      </w:r>
+      <w:r>
+        <w:rPr>
+          <w:rFonts w:ascii="Arial" w:hAnsi="Arial" w:cs="Arial"/>
+        </w:rPr>
+        <w:t>What challenges do you currently face in content sharing and student interaction?</w:t>
+      </w:r>
+    </w:p>
+    <w:p>
+      <w:pPr>
+        <w:spacing w:after="0" w:line="360" w:lineRule="auto"/>
+        <w:ind w:left="720"/>
+        <w:jc w:val="both"/>
+        <w:rPr>
+          <w:rFonts w:ascii="Arial" w:hAnsi="Arial" w:cs="Arial"/>
+        </w:rPr>
+      </w:pPr>
+      <w:r>
+        <w:rPr>
+          <w:rFonts w:ascii="Arial" w:hAnsi="Arial" w:cs="Arial"/>
+          <w:b/>
+          <w:bCs/>
+        </w:rPr>
+        <w:t>Q-</w:t>
+      </w:r>
+      <w:r>
+        <w:rPr>
+          <w:rFonts w:ascii="Arial" w:hAnsi="Arial" w:cs="Arial"/>
+          <w:b/>
+          <w:bCs/>
+        </w:rPr>
+        <w:t>3</w:t>
+      </w:r>
+      <w:r>
+        <w:rPr>
+          <w:rFonts w:ascii="Arial" w:hAnsi="Arial" w:cs="Arial"/>
+          <w:b/>
+          <w:bCs/>
+        </w:rPr>
+        <w:t>.</w:t>
+      </w:r>
+      <w:r>
+        <w:rPr>
+          <w:rFonts w:ascii="Arial" w:hAnsi="Arial" w:cs="Arial"/>
+        </w:rPr>
+        <w:tab/>
+      </w:r>
+      <w:r>
+        <w:rPr>
+          <w:rFonts w:ascii="Arial" w:hAnsi="Arial" w:cs="Arial"/>
+        </w:rPr>
+        <w:t>Would you benefit from automated attendance, grading, or feedback tools?</w:t>
+      </w:r>
+    </w:p>
+    <w:p>
+      <w:pPr>
+        <w:spacing w:after="0" w:line="360" w:lineRule="auto"/>
+        <w:ind w:left="720"/>
+        <w:jc w:val="both"/>
+        <w:rPr>
+          <w:rFonts w:ascii="Arial" w:hAnsi="Arial" w:cs="Arial"/>
+        </w:rPr>
+      </w:pPr>
+      <w:r>
+        <w:rPr>
+          <w:rFonts w:ascii="Arial" w:hAnsi="Arial" w:cs="Arial"/>
+          <w:b/>
+          <w:bCs/>
+        </w:rPr>
+        <w:t>Q-</w:t>
+      </w:r>
+      <w:r>
+        <w:rPr>
+          <w:rFonts w:ascii="Arial" w:hAnsi="Arial" w:cs="Arial"/>
+          <w:b/>
+          <w:bCs/>
+        </w:rPr>
+        <w:t>4</w:t>
+      </w:r>
+      <w:r>
+        <w:rPr>
+          <w:rFonts w:ascii="Arial" w:hAnsi="Arial" w:cs="Arial"/>
+          <w:b/>
+          <w:bCs/>
+        </w:rPr>
+        <w:t>.</w:t>
+      </w:r>
+      <w:r>
+        <w:rPr>
+          <w:rFonts w:ascii="Arial" w:hAnsi="Arial" w:cs="Arial"/>
+        </w:rPr>
+        <w:tab/>
+      </w:r>
+      <w:r>
+        <w:rPr>
+          <w:rFonts w:ascii="Arial" w:hAnsi="Arial" w:cs="Arial"/>
+        </w:rPr>
+        <w:t>How do you currently track student performance and engagement?</w:t>
+      </w:r>
+    </w:p>
+    <w:p>
+      <w:pPr>
+        <w:spacing w:after="0" w:line="360" w:lineRule="auto"/>
+        <w:ind w:left="720"/>
+        <w:jc w:val="both"/>
+        <w:rPr>
+          <w:rFonts w:ascii="Arial" w:hAnsi="Arial" w:cs="Arial"/>
+        </w:rPr>
+      </w:pPr>
+      <w:r>
+        <w:rPr>
+          <w:rFonts w:ascii="Arial" w:hAnsi="Arial" w:cs="Arial"/>
+          <w:b/>
+          <w:bCs/>
+        </w:rPr>
+        <w:lastRenderedPageBreak/>
+        <w:t>Q-</w:t>
+      </w:r>
+      <w:r>
+        <w:rPr>
+          <w:rFonts w:ascii="Arial" w:hAnsi="Arial" w:cs="Arial"/>
+          <w:b/>
+          <w:bCs/>
+        </w:rPr>
+        <w:t>5</w:t>
+      </w:r>
+      <w:r>
+        <w:rPr>
+          <w:rFonts w:ascii="Arial" w:hAnsi="Arial" w:cs="Arial"/>
+          <w:b/>
+          <w:bCs/>
+        </w:rPr>
+        <w:t>.</w:t>
+      </w:r>
+      <w:r>
+        <w:rPr>
+          <w:rFonts w:ascii="Arial" w:hAnsi="Arial" w:cs="Arial"/>
+        </w:rPr>
+        <w:tab/>
+      </w:r>
+      <w:r>
+        <w:rPr>
+          <w:rFonts w:ascii="Arial" w:hAnsi="Arial" w:cs="Arial"/>
+        </w:rPr>
+        <w:t>What integrations would be most helpful (Zoom, Teams, external resources)?</w:t>
+      </w:r>
+    </w:p>
+    <w:p>
+      <w:pPr>
+        <w:spacing w:after="0" w:line="360" w:lineRule="auto"/>
+        <w:ind w:left="720"/>
+        <w:jc w:val="both"/>
+        <w:rPr>
+          <w:rFonts w:ascii="Arial" w:hAnsi="Arial" w:cs="Arial"/>
+        </w:rPr>
+      </w:pPr>
+    </w:p>
+    <w:p>
+      <w:pPr>
+        <w:pStyle w:val="ListParagraph"/>
         <w:numPr>
           <w:ilvl w:val="1"/>
-          <w:numId w:val="1"/>
+          <w:numId w:val="18"/>
         </w:numPr>
-        <w:spacing w:after="0" w:line="360" w:lineRule="auto"/>
-        <w:ind w:left="720" w:firstLine="0"/>
         <w:jc w:val="both"/>
         <w:rPr>
           <w:rFonts w:ascii="Arial" w:hAnsi="Arial" w:cs="Arial"/>
@@ -1679,86 +1728,662 @@
       <w:r>
         <w:rPr>
           <w:rFonts w:ascii="Arial" w:hAnsi="Arial" w:cs="Arial"/>
-        </w:rPr>
-        <w:t>How do you currently access lectures, notes, and assignments?</w:t>
+          <w:b/>
+          <w:bCs/>
+        </w:rPr>
+        <w:t>Department Heads / Academic Managers</w:t>
       </w:r>
     </w:p>
     <w:p>
       <w:pPr>
+        <w:spacing w:after="0" w:line="360" w:lineRule="auto"/>
+        <w:ind w:left="720"/>
+        <w:jc w:val="both"/>
+        <w:rPr>
+          <w:rFonts w:ascii="Arial" w:hAnsi="Arial" w:cs="Arial"/>
+        </w:rPr>
+      </w:pPr>
+      <w:r>
+        <w:rPr>
+          <w:rFonts w:ascii="Arial" w:hAnsi="Arial" w:cs="Arial"/>
+          <w:b/>
+          <w:bCs/>
+        </w:rPr>
+        <w:t>Q-1.</w:t>
+      </w:r>
+      <w:r>
+        <w:rPr>
+          <w:rFonts w:ascii="Arial" w:hAnsi="Arial" w:cs="Arial"/>
+        </w:rPr>
+        <w:tab/>
+      </w:r>
+      <w:r>
+        <w:rPr>
+          <w:rFonts w:ascii="Arial" w:hAnsi="Arial" w:cs="Arial"/>
+        </w:rPr>
+        <w:t>How do you monitor course quality across your department?</w:t>
+      </w:r>
+    </w:p>
+    <w:p>
+      <w:pPr>
+        <w:spacing w:after="0" w:line="360" w:lineRule="auto"/>
+        <w:ind w:left="720"/>
+        <w:jc w:val="both"/>
+        <w:rPr>
+          <w:rFonts w:ascii="Arial" w:hAnsi="Arial" w:cs="Arial"/>
+        </w:rPr>
+      </w:pPr>
+      <w:r>
+        <w:rPr>
+          <w:rFonts w:ascii="Arial" w:hAnsi="Arial" w:cs="Arial"/>
+          <w:b/>
+          <w:bCs/>
+        </w:rPr>
+        <w:t>Q-</w:t>
+      </w:r>
+      <w:r>
+        <w:rPr>
+          <w:rFonts w:ascii="Arial" w:hAnsi="Arial" w:cs="Arial"/>
+          <w:b/>
+          <w:bCs/>
+        </w:rPr>
+        <w:t>2</w:t>
+      </w:r>
+      <w:r>
+        <w:rPr>
+          <w:rFonts w:ascii="Arial" w:hAnsi="Arial" w:cs="Arial"/>
+          <w:b/>
+          <w:bCs/>
+        </w:rPr>
+        <w:t>.</w:t>
+      </w:r>
+      <w:r>
+        <w:rPr>
+          <w:rFonts w:ascii="Arial" w:hAnsi="Arial" w:cs="Arial"/>
+        </w:rPr>
+        <w:tab/>
+      </w:r>
+      <w:r>
+        <w:rPr>
+          <w:rFonts w:ascii="Arial" w:hAnsi="Arial" w:cs="Arial"/>
+        </w:rPr>
+        <w:t>What data insights would help you improve teaching outcomes?</w:t>
+      </w:r>
+    </w:p>
+    <w:p>
+      <w:pPr>
+        <w:spacing w:after="0" w:line="360" w:lineRule="auto"/>
+        <w:ind w:left="720"/>
+        <w:jc w:val="both"/>
+        <w:rPr>
+          <w:rFonts w:ascii="Arial" w:hAnsi="Arial" w:cs="Arial"/>
+        </w:rPr>
+      </w:pPr>
+      <w:r>
+        <w:rPr>
+          <w:rFonts w:ascii="Arial" w:hAnsi="Arial" w:cs="Arial"/>
+          <w:b/>
+          <w:bCs/>
+        </w:rPr>
+        <w:t>Q-</w:t>
+      </w:r>
+      <w:r>
+        <w:rPr>
+          <w:rFonts w:ascii="Arial" w:hAnsi="Arial" w:cs="Arial"/>
+          <w:b/>
+          <w:bCs/>
+        </w:rPr>
+        <w:t>3</w:t>
+      </w:r>
+      <w:r>
+        <w:rPr>
+          <w:rFonts w:ascii="Arial" w:hAnsi="Arial" w:cs="Arial"/>
+          <w:b/>
+          <w:bCs/>
+        </w:rPr>
+        <w:t>.</w:t>
+      </w:r>
+      <w:r>
+        <w:rPr>
+          <w:rFonts w:ascii="Arial" w:hAnsi="Arial" w:cs="Arial"/>
+        </w:rPr>
+        <w:tab/>
+      </w:r>
+      <w:r>
+        <w:rPr>
+          <w:rFonts w:ascii="Arial" w:hAnsi="Arial" w:cs="Arial"/>
+        </w:rPr>
+        <w:t>Do you need dashboards or reporting tools within the LMS?</w:t>
+      </w:r>
+    </w:p>
+    <w:p>
+      <w:pPr>
+        <w:jc w:val="both"/>
+        <w:rPr>
+          <w:rFonts w:ascii="Arial" w:hAnsi="Arial" w:cs="Arial"/>
+          <w:b/>
+          <w:bCs/>
+          <w:sz w:val="28"/>
+          <w:szCs w:val="28"/>
+        </w:rPr>
+      </w:pPr>
+    </w:p>
+    <w:p>
+      <w:pPr>
+        <w:pStyle w:val="ListParagraph"/>
         <w:numPr>
           <w:ilvl w:val="1"/>
-          <w:numId w:val="1"/>
+          <w:numId w:val="18"/>
         </w:numPr>
-        <w:spacing w:after="0" w:line="360" w:lineRule="auto"/>
-        <w:ind w:left="720" w:firstLine="0"/>
         <w:jc w:val="both"/>
         <w:rPr>
           <w:rFonts w:ascii="Arial" w:hAnsi="Arial" w:cs="Arial"/>
-        </w:rPr>
-      </w:pPr>
-      <w:r>
-        <w:rPr>
-          <w:rFonts w:ascii="Arial" w:hAnsi="Arial" w:cs="Arial"/>
-        </w:rPr>
-        <w:t>What would improve your learning experience on a digital platform?</w:t>
+          <w:b/>
+          <w:bCs/>
+        </w:rPr>
+      </w:pPr>
+      <w:r>
+        <w:rPr>
+          <w:rFonts w:ascii="Arial" w:hAnsi="Arial" w:cs="Arial"/>
+          <w:b/>
+          <w:bCs/>
+        </w:rPr>
+        <w:t>Students</w:t>
       </w:r>
     </w:p>
     <w:p>
       <w:pPr>
+        <w:spacing w:after="0" w:line="360" w:lineRule="auto"/>
+        <w:ind w:left="720"/>
+        <w:jc w:val="both"/>
+        <w:rPr>
+          <w:rFonts w:ascii="Arial" w:hAnsi="Arial" w:cs="Arial"/>
+        </w:rPr>
+      </w:pPr>
+      <w:r>
+        <w:rPr>
+          <w:rFonts w:ascii="Arial" w:hAnsi="Arial" w:cs="Arial"/>
+          <w:b/>
+          <w:bCs/>
+        </w:rPr>
+        <w:t>Q-1.</w:t>
+      </w:r>
+      <w:r>
+        <w:rPr>
+          <w:rFonts w:ascii="Arial" w:hAnsi="Arial" w:cs="Arial"/>
+        </w:rPr>
+        <w:tab/>
+      </w:r>
+      <w:r>
+        <w:rPr>
+          <w:rFonts w:ascii="Arial" w:hAnsi="Arial" w:cs="Arial"/>
+        </w:rPr>
+        <w:t>How do you currently access lectures, notes, and assignments?</w:t>
+      </w:r>
+    </w:p>
+    <w:p>
+      <w:pPr>
+        <w:spacing w:after="0" w:line="360" w:lineRule="auto"/>
+        <w:ind w:left="720"/>
+        <w:jc w:val="both"/>
+        <w:rPr>
+          <w:rFonts w:ascii="Arial" w:hAnsi="Arial" w:cs="Arial"/>
+        </w:rPr>
+      </w:pPr>
+      <w:r>
+        <w:rPr>
+          <w:rFonts w:ascii="Arial" w:hAnsi="Arial" w:cs="Arial"/>
+          <w:b/>
+          <w:bCs/>
+        </w:rPr>
+        <w:t>Q-</w:t>
+      </w:r>
+      <w:r>
+        <w:rPr>
+          <w:rFonts w:ascii="Arial" w:hAnsi="Arial" w:cs="Arial"/>
+          <w:b/>
+          <w:bCs/>
+        </w:rPr>
+        <w:t>2</w:t>
+      </w:r>
+      <w:r>
+        <w:rPr>
+          <w:rFonts w:ascii="Arial" w:hAnsi="Arial" w:cs="Arial"/>
+          <w:b/>
+          <w:bCs/>
+        </w:rPr>
+        <w:t>.</w:t>
+      </w:r>
+      <w:r>
+        <w:rPr>
+          <w:rFonts w:ascii="Arial" w:hAnsi="Arial" w:cs="Arial"/>
+        </w:rPr>
+        <w:tab/>
+      </w:r>
+      <w:r>
+        <w:rPr>
+          <w:rFonts w:ascii="Arial" w:hAnsi="Arial" w:cs="Arial"/>
+        </w:rPr>
+        <w:t>What would improve your learning experience on a digital platform?</w:t>
+      </w:r>
+    </w:p>
+    <w:p>
+      <w:pPr>
+        <w:spacing w:after="0" w:line="360" w:lineRule="auto"/>
+        <w:ind w:left="720"/>
+        <w:jc w:val="both"/>
+        <w:rPr>
+          <w:rFonts w:ascii="Arial" w:hAnsi="Arial" w:cs="Arial"/>
+        </w:rPr>
+      </w:pPr>
+      <w:r>
+        <w:rPr>
+          <w:rFonts w:ascii="Arial" w:hAnsi="Arial" w:cs="Arial"/>
+          <w:b/>
+          <w:bCs/>
+        </w:rPr>
+        <w:t>Q-</w:t>
+      </w:r>
+      <w:r>
+        <w:rPr>
+          <w:rFonts w:ascii="Arial" w:hAnsi="Arial" w:cs="Arial"/>
+          <w:b/>
+          <w:bCs/>
+        </w:rPr>
+        <w:t>3</w:t>
+      </w:r>
+      <w:r>
+        <w:rPr>
+          <w:rFonts w:ascii="Arial" w:hAnsi="Arial" w:cs="Arial"/>
+          <w:b/>
+          <w:bCs/>
+        </w:rPr>
+        <w:t>.</w:t>
+      </w:r>
+      <w:r>
+        <w:rPr>
+          <w:rFonts w:ascii="Arial" w:hAnsi="Arial" w:cs="Arial"/>
+        </w:rPr>
+        <w:tab/>
+      </w:r>
+      <w:r>
+        <w:rPr>
+          <w:rFonts w:ascii="Arial" w:hAnsi="Arial" w:cs="Arial"/>
+        </w:rPr>
+        <w:t>Are mobile and offline capabilities important to you?</w:t>
+      </w:r>
+    </w:p>
+    <w:p>
+      <w:pPr>
+        <w:spacing w:after="0" w:line="360" w:lineRule="auto"/>
+        <w:ind w:left="720"/>
+        <w:jc w:val="both"/>
+        <w:rPr>
+          <w:rFonts w:ascii="Arial" w:hAnsi="Arial" w:cs="Arial"/>
+        </w:rPr>
+      </w:pPr>
+      <w:r>
+        <w:rPr>
+          <w:rFonts w:ascii="Arial" w:hAnsi="Arial" w:cs="Arial"/>
+          <w:b/>
+          <w:bCs/>
+        </w:rPr>
+        <w:t>Q-</w:t>
+      </w:r>
+      <w:r>
+        <w:rPr>
+          <w:rFonts w:ascii="Arial" w:hAnsi="Arial" w:cs="Arial"/>
+          <w:b/>
+          <w:bCs/>
+        </w:rPr>
+        <w:t>4</w:t>
+      </w:r>
+      <w:r>
+        <w:rPr>
+          <w:rFonts w:ascii="Arial" w:hAnsi="Arial" w:cs="Arial"/>
+          <w:b/>
+          <w:bCs/>
+        </w:rPr>
+        <w:t>.</w:t>
+      </w:r>
+      <w:r>
+        <w:rPr>
+          <w:rFonts w:ascii="Arial" w:hAnsi="Arial" w:cs="Arial"/>
+        </w:rPr>
+        <w:tab/>
+      </w:r>
+      <w:r>
+        <w:rPr>
+          <w:rFonts w:ascii="Arial" w:hAnsi="Arial" w:cs="Arial"/>
+        </w:rPr>
+        <w:t>What type of notifications/reminders are helpful (assignments, grades, deadlines)?</w:t>
+      </w:r>
+    </w:p>
+    <w:p>
+      <w:pPr>
+        <w:jc w:val="both"/>
+        <w:rPr>
+          <w:rFonts w:ascii="Arial" w:hAnsi="Arial" w:cs="Arial"/>
+          <w:b/>
+          <w:bCs/>
+        </w:rPr>
+      </w:pPr>
+    </w:p>
+    <w:p>
+      <w:pPr>
+        <w:pStyle w:val="ListParagraph"/>
         <w:numPr>
           <w:ilvl w:val="1"/>
-          <w:numId w:val="1"/>
+          <w:numId w:val="18"/>
         </w:numPr>
-        <w:spacing w:after="0" w:line="360" w:lineRule="auto"/>
-        <w:ind w:left="720" w:firstLine="0"/>
         <w:jc w:val="both"/>
         <w:rPr>
           <w:rFonts w:ascii="Arial" w:hAnsi="Arial" w:cs="Arial"/>
-        </w:rPr>
-      </w:pPr>
-      <w:r>
-        <w:rPr>
-          <w:rFonts w:ascii="Arial" w:hAnsi="Arial" w:cs="Arial"/>
-        </w:rPr>
-        <w:t>Are mobile and offline capabilities important to you?</w:t>
+          <w:b/>
+          <w:bCs/>
+        </w:rPr>
+      </w:pPr>
+      <w:r>
+        <w:rPr>
+          <w:rFonts w:ascii="Arial" w:hAnsi="Arial" w:cs="Arial"/>
+          <w:b/>
+          <w:bCs/>
+        </w:rPr>
+        <w:t>Administrative Staff</w:t>
       </w:r>
     </w:p>
     <w:p>
       <w:pPr>
+        <w:spacing w:after="0" w:line="360" w:lineRule="auto"/>
+        <w:ind w:left="720"/>
+        <w:jc w:val="both"/>
+        <w:rPr>
+          <w:rFonts w:ascii="Arial" w:hAnsi="Arial" w:cs="Arial"/>
+        </w:rPr>
+      </w:pPr>
+      <w:r>
+        <w:rPr>
+          <w:rFonts w:ascii="Arial" w:hAnsi="Arial" w:cs="Arial"/>
+          <w:b/>
+          <w:bCs/>
+        </w:rPr>
+        <w:t>Q-1.</w:t>
+      </w:r>
+      <w:r>
+        <w:rPr>
+          <w:rFonts w:ascii="Arial" w:hAnsi="Arial" w:cs="Arial"/>
+        </w:rPr>
+        <w:tab/>
+      </w:r>
+      <w:r>
+        <w:rPr>
+          <w:rFonts w:ascii="Arial" w:hAnsi="Arial" w:cs="Arial"/>
+        </w:rPr>
+        <w:t>What repetitive tasks can be automated through LMS (e.g., enrollments, notifications)?</w:t>
+      </w:r>
+    </w:p>
+    <w:p>
+      <w:pPr>
+        <w:spacing w:after="0" w:line="360" w:lineRule="auto"/>
+        <w:ind w:left="720"/>
+        <w:jc w:val="both"/>
+        <w:rPr>
+          <w:rFonts w:ascii="Arial" w:hAnsi="Arial" w:cs="Arial"/>
+        </w:rPr>
+      </w:pPr>
+      <w:r>
+        <w:rPr>
+          <w:rFonts w:ascii="Arial" w:hAnsi="Arial" w:cs="Arial"/>
+          <w:b/>
+          <w:bCs/>
+        </w:rPr>
+        <w:t>Q-</w:t>
+      </w:r>
+      <w:r>
+        <w:rPr>
+          <w:rFonts w:ascii="Arial" w:hAnsi="Arial" w:cs="Arial"/>
+          <w:b/>
+          <w:bCs/>
+        </w:rPr>
+        <w:t>2</w:t>
+      </w:r>
+      <w:r>
+        <w:rPr>
+          <w:rFonts w:ascii="Arial" w:hAnsi="Arial" w:cs="Arial"/>
+          <w:b/>
+          <w:bCs/>
+        </w:rPr>
+        <w:t>.</w:t>
+      </w:r>
+      <w:r>
+        <w:rPr>
+          <w:rFonts w:ascii="Arial" w:hAnsi="Arial" w:cs="Arial"/>
+        </w:rPr>
+        <w:tab/>
+      </w:r>
+      <w:r>
+        <w:rPr>
+          <w:rFonts w:ascii="Arial" w:hAnsi="Arial" w:cs="Arial"/>
+        </w:rPr>
+        <w:t>What issues do you face in managing course schedules or student data?</w:t>
+      </w:r>
+    </w:p>
+    <w:p>
+      <w:pPr>
+        <w:spacing w:after="0" w:line="360" w:lineRule="auto"/>
+        <w:ind w:left="720"/>
+        <w:jc w:val="both"/>
+        <w:rPr>
+          <w:rFonts w:ascii="Arial" w:hAnsi="Arial" w:cs="Arial"/>
+        </w:rPr>
+      </w:pPr>
+      <w:r>
+        <w:rPr>
+          <w:rFonts w:ascii="Arial" w:hAnsi="Arial" w:cs="Arial"/>
+          <w:b/>
+          <w:bCs/>
+        </w:rPr>
+        <w:t>Q-</w:t>
+      </w:r>
+      <w:r>
+        <w:rPr>
+          <w:rFonts w:ascii="Arial" w:hAnsi="Arial" w:cs="Arial"/>
+          <w:b/>
+          <w:bCs/>
+        </w:rPr>
+        <w:t>3</w:t>
+      </w:r>
+      <w:r>
+        <w:rPr>
+          <w:rFonts w:ascii="Arial" w:hAnsi="Arial" w:cs="Arial"/>
+          <w:b/>
+          <w:bCs/>
+        </w:rPr>
+        <w:t>.</w:t>
+      </w:r>
+      <w:r>
+        <w:rPr>
+          <w:rFonts w:ascii="Arial" w:hAnsi="Arial" w:cs="Arial"/>
+        </w:rPr>
+        <w:tab/>
+      </w:r>
+      <w:r>
+        <w:rPr>
+          <w:rFonts w:ascii="Arial" w:hAnsi="Arial" w:cs="Arial"/>
+        </w:rPr>
+        <w:t>Do you require audit trails or compliance features?</w:t>
+      </w:r>
+    </w:p>
+    <w:p>
+      <w:pPr>
+        <w:spacing w:after="0" w:line="360" w:lineRule="auto"/>
+        <w:jc w:val="both"/>
+        <w:rPr>
+          <w:rFonts w:ascii="Arial" w:hAnsi="Arial" w:cs="Arial"/>
+        </w:rPr>
+      </w:pPr>
+    </w:p>
+    <w:p>
+      <w:pPr>
+        <w:pStyle w:val="ListParagraph"/>
         <w:numPr>
           <w:ilvl w:val="1"/>
-          <w:numId w:val="1"/>
+          <w:numId w:val="18"/>
         </w:numPr>
-        <w:spacing w:after="0" w:line="360" w:lineRule="auto"/>
-        <w:ind w:left="720" w:firstLine="0"/>
         <w:jc w:val="both"/>
         <w:rPr>
           <w:rFonts w:ascii="Arial" w:hAnsi="Arial" w:cs="Arial"/>
-        </w:rPr>
-      </w:pPr>
-      <w:r>
-        <w:rPr>
-          <w:rFonts w:ascii="Arial" w:hAnsi="Arial" w:cs="Arial"/>
-        </w:rPr>
-        <w:t>What type of notifications/reminders are helpful (assignments, grades, deadlines)?</w:t>
+          <w:b/>
+          <w:bCs/>
+        </w:rPr>
+      </w:pPr>
+      <w:r>
+        <w:rPr>
+          <w:rFonts w:ascii="Arial" w:hAnsi="Arial" w:cs="Arial"/>
+          <w:b/>
+          <w:bCs/>
+        </w:rPr>
+        <w:t>IT Department</w:t>
       </w:r>
     </w:p>
     <w:p>
       <w:pPr>
+        <w:spacing w:after="0" w:line="360" w:lineRule="auto"/>
+        <w:ind w:left="720"/>
         <w:jc w:val="both"/>
+        <w:rPr>
+          <w:rFonts w:ascii="Arial" w:hAnsi="Arial" w:cs="Arial"/>
+        </w:rPr>
+      </w:pPr>
+      <w:r>
         <w:rPr>
           <w:rFonts w:ascii="Arial" w:hAnsi="Arial" w:cs="Arial"/>
           <w:b/>
           <w:bCs/>
         </w:rPr>
-      </w:pPr>
+        <w:t>Q-1.</w:t>
+      </w:r>
+      <w:r>
+        <w:rPr>
+          <w:rFonts w:ascii="Arial" w:hAnsi="Arial" w:cs="Arial"/>
+        </w:rPr>
+        <w:tab/>
+      </w:r>
+      <w:r>
+        <w:rPr>
+          <w:rFonts w:ascii="Arial" w:hAnsi="Arial" w:cs="Arial"/>
+        </w:rPr>
+        <w:t>What is the current tech stack and integration capability?</w:t>
+      </w:r>
     </w:p>
     <w:p>
       <w:pPr>
+        <w:spacing w:after="0" w:line="360" w:lineRule="auto"/>
+        <w:ind w:left="720"/>
+        <w:jc w:val="both"/>
+        <w:rPr>
+          <w:rFonts w:ascii="Arial" w:hAnsi="Arial" w:cs="Arial"/>
+        </w:rPr>
+      </w:pPr>
+      <w:r>
+        <w:rPr>
+          <w:rFonts w:ascii="Arial" w:hAnsi="Arial" w:cs="Arial"/>
+          <w:b/>
+          <w:bCs/>
+        </w:rPr>
+        <w:t>Q-</w:t>
+      </w:r>
+      <w:r>
+        <w:rPr>
+          <w:rFonts w:ascii="Arial" w:hAnsi="Arial" w:cs="Arial"/>
+          <w:b/>
+          <w:bCs/>
+        </w:rPr>
+        <w:t>2</w:t>
+      </w:r>
+      <w:r>
+        <w:rPr>
+          <w:rFonts w:ascii="Arial" w:hAnsi="Arial" w:cs="Arial"/>
+          <w:b/>
+          <w:bCs/>
+        </w:rPr>
+        <w:t>.</w:t>
+      </w:r>
+      <w:r>
+        <w:rPr>
+          <w:rFonts w:ascii="Arial" w:hAnsi="Arial" w:cs="Arial"/>
+        </w:rPr>
+        <w:tab/>
+      </w:r>
+      <w:r>
+        <w:rPr>
+          <w:rFonts w:ascii="Arial" w:hAnsi="Arial" w:cs="Arial"/>
+        </w:rPr>
+        <w:t>What security/authentication protocols need to be supported?</w:t>
+      </w:r>
+    </w:p>
+    <w:p>
+      <w:pPr>
+        <w:spacing w:after="0" w:line="360" w:lineRule="auto"/>
+        <w:ind w:left="720"/>
+        <w:jc w:val="both"/>
+        <w:rPr>
+          <w:rFonts w:ascii="Arial" w:hAnsi="Arial" w:cs="Arial"/>
+        </w:rPr>
+      </w:pPr>
+      <w:r>
+        <w:rPr>
+          <w:rFonts w:ascii="Arial" w:hAnsi="Arial" w:cs="Arial"/>
+          <w:b/>
+          <w:bCs/>
+        </w:rPr>
+        <w:t>Q-</w:t>
+      </w:r>
+      <w:r>
+        <w:rPr>
+          <w:rFonts w:ascii="Arial" w:hAnsi="Arial" w:cs="Arial"/>
+          <w:b/>
+          <w:bCs/>
+        </w:rPr>
+        <w:t>3</w:t>
+      </w:r>
+      <w:r>
+        <w:rPr>
+          <w:rFonts w:ascii="Arial" w:hAnsi="Arial" w:cs="Arial"/>
+          <w:b/>
+          <w:bCs/>
+        </w:rPr>
+        <w:t>.</w:t>
+      </w:r>
+      <w:r>
+        <w:rPr>
+          <w:rFonts w:ascii="Arial" w:hAnsi="Arial" w:cs="Arial"/>
+        </w:rPr>
+        <w:tab/>
+      </w:r>
+      <w:r>
+        <w:rPr>
+          <w:rFonts w:ascii="Arial" w:hAnsi="Arial" w:cs="Arial"/>
+        </w:rPr>
+        <w:t>What is your preferred hosting model: on-prem, hybrid, or cloud?</w:t>
+      </w:r>
+    </w:p>
+    <w:p>
+      <w:pPr>
+        <w:spacing w:after="0" w:line="360" w:lineRule="auto"/>
+        <w:ind w:left="720"/>
+        <w:jc w:val="both"/>
+        <w:rPr>
+          <w:rFonts w:ascii="Arial" w:hAnsi="Arial" w:cs="Arial"/>
+        </w:rPr>
+      </w:pPr>
+    </w:p>
+    <w:p>
+      <w:pPr>
         <w:pStyle w:val="ListParagraph"/>
         <w:numPr>
-          <w:ilvl w:val="0"/>
-          <w:numId w:val="3"/>
+          <w:ilvl w:val="1"/>
+          <w:numId w:val="18"/>
         </w:numPr>
         <w:jc w:val="both"/>
         <w:rPr>
@@ -1773,17 +2398,13 @@
           <w:b/>
           <w:bCs/>
         </w:rPr>
-        <w:t>Administrative Staff</w:t>
+        <w:t>Executives (VPs, Sponsor)</w:t>
       </w:r>
     </w:p>
     <w:p>
       <w:pPr>
-        <w:numPr>
-          <w:ilvl w:val="1"/>
-          <w:numId w:val="1"/>
-        </w:numPr>
         <w:spacing w:after="0" w:line="360" w:lineRule="auto"/>
-        <w:ind w:left="720" w:firstLine="0"/>
+        <w:ind w:left="720"/>
         <w:jc w:val="both"/>
         <w:rPr>
           <w:rFonts w:ascii="Arial" w:hAnsi="Arial" w:cs="Arial"/>
@@ -1792,18 +2413,28 @@
       <w:r>
         <w:rPr>
           <w:rFonts w:ascii="Arial" w:hAnsi="Arial" w:cs="Arial"/>
-        </w:rPr>
-        <w:t>What repetitive tasks can be automated through LMS (e.g., enrollments, notifications)?</w:t>
+          <w:b/>
+          <w:bCs/>
+        </w:rPr>
+        <w:t>Q-1.</w:t>
+      </w:r>
+      <w:r>
+        <w:rPr>
+          <w:rFonts w:ascii="Arial" w:hAnsi="Arial" w:cs="Arial"/>
+        </w:rPr>
+        <w:tab/>
+      </w:r>
+      <w:r>
+        <w:rPr>
+          <w:rFonts w:ascii="Arial" w:hAnsi="Arial" w:cs="Arial"/>
+        </w:rPr>
+        <w:t>What are the strategic KPIs the LMS must influence?</w:t>
       </w:r>
     </w:p>
     <w:p>
       <w:pPr>
-        <w:numPr>
-          <w:ilvl w:val="1"/>
-          <w:numId w:val="1"/>
-        </w:numPr>
         <w:spacing w:after="0" w:line="360" w:lineRule="auto"/>
-        <w:ind w:left="720" w:firstLine="0"/>
+        <w:ind w:left="720"/>
         <w:jc w:val="both"/>
         <w:rPr>
           <w:rFonts w:ascii="Arial" w:hAnsi="Arial" w:cs="Arial"/>
@@ -1812,18 +2443,44 @@
       <w:r>
         <w:rPr>
           <w:rFonts w:ascii="Arial" w:hAnsi="Arial" w:cs="Arial"/>
-        </w:rPr>
-        <w:t>What issues do you face in managing course schedules or student data?</w:t>
+          <w:b/>
+          <w:bCs/>
+        </w:rPr>
+        <w:t>Q-</w:t>
+      </w:r>
+      <w:r>
+        <w:rPr>
+          <w:rFonts w:ascii="Arial" w:hAnsi="Arial" w:cs="Arial"/>
+          <w:b/>
+          <w:bCs/>
+        </w:rPr>
+        <w:t>2</w:t>
+      </w:r>
+      <w:r>
+        <w:rPr>
+          <w:rFonts w:ascii="Arial" w:hAnsi="Arial" w:cs="Arial"/>
+          <w:b/>
+          <w:bCs/>
+        </w:rPr>
+        <w:t>.</w:t>
+      </w:r>
+      <w:r>
+        <w:rPr>
+          <w:rFonts w:ascii="Arial" w:hAnsi="Arial" w:cs="Arial"/>
+        </w:rPr>
+        <w:tab/>
+      </w:r>
+      <w:r>
+        <w:rPr>
+          <w:rFonts w:ascii="Arial" w:hAnsi="Arial" w:cs="Arial"/>
+        </w:rPr>
+        <w:t>What is your expected ROI or success criteria for this project?</w:t>
       </w:r>
     </w:p>
     <w:p>
       <w:pPr>
-        <w:numPr>
-          <w:ilvl w:val="1"/>
-          <w:numId w:val="1"/>
-        </w:numPr>
         <w:spacing w:after="0" w:line="360" w:lineRule="auto"/>
-        <w:ind w:left="720" w:firstLine="0"/>
+        <w:ind w:left="720"/>
         <w:jc w:val="both"/>
         <w:rPr>
           <w:rFonts w:ascii="Arial" w:hAnsi="Arial" w:cs="Arial"/>
@@ -1832,196 +2489,55 @@
       <w:r>
         <w:rPr>
           <w:rFonts w:ascii="Arial" w:hAnsi="Arial" w:cs="Arial"/>
-        </w:rPr>
-        <w:t>Do you require audit trails or compliance features?</w:t>
+          <w:b/>
+          <w:bCs/>
+        </w:rPr>
+        <w:t>Q-</w:t>
+      </w:r>
+      <w:r>
+        <w:rPr>
+          <w:rFonts w:ascii="Arial" w:hAnsi="Arial" w:cs="Arial"/>
+          <w:b/>
+          <w:bCs/>
+        </w:rPr>
+        <w:t>3</w:t>
+      </w:r>
+      <w:r>
+        <w:rPr>
+          <w:rFonts w:ascii="Arial" w:hAnsi="Arial" w:cs="Arial"/>
+          <w:b/>
+          <w:bCs/>
+        </w:rPr>
+        <w:t>.</w:t>
+      </w:r>
+      <w:r>
+        <w:rPr>
+          <w:rFonts w:ascii="Arial" w:hAnsi="Arial" w:cs="Arial"/>
+        </w:rPr>
+        <w:tab/>
+      </w:r>
+      <w:r>
+        <w:rPr>
+          <w:rFonts w:ascii="Arial" w:hAnsi="Arial" w:cs="Arial"/>
+        </w:rPr>
+        <w:t>How important is scalability and multi-campus support?</w:t>
       </w:r>
     </w:p>
     <w:p>
       <w:pPr>
-        <w:pStyle w:val="ListParagraph"/>
-        <w:numPr>
-          <w:ilvl w:val="0"/>
-          <w:numId w:val="3"/>
-        </w:numPr>
-        <w:jc w:val="both"/>
+        <w:jc w:val="right"/>
         <w:rPr>
           <w:rFonts w:ascii="Arial" w:hAnsi="Arial" w:cs="Arial"/>
           <w:b/>
           <w:bCs/>
         </w:rPr>
-      </w:pPr>
-      <w:r>
-        <w:rPr>
-          <w:rFonts w:ascii="Arial" w:hAnsi="Arial" w:cs="Arial"/>
-          <w:b/>
-          <w:bCs/>
-        </w:rPr>
-        <w:t>IT Department</w:t>
-      </w:r>
-    </w:p>
-    <w:p>
-      <w:pPr>
-        <w:numPr>
-          <w:ilvl w:val="1"/>
-          <w:numId w:val="1"/>
-        </w:numPr>
-        <w:spacing w:after="0" w:line="360" w:lineRule="auto"/>
-        <w:ind w:left="720" w:firstLine="0"/>
-        <w:jc w:val="both"/>
-        <w:rPr>
-          <w:rFonts w:ascii="Arial" w:hAnsi="Arial" w:cs="Arial"/>
-        </w:rPr>
-      </w:pPr>
-      <w:r>
-        <w:rPr>
-          <w:rFonts w:ascii="Arial" w:hAnsi="Arial" w:cs="Arial"/>
-        </w:rPr>
-        <w:t>What is the current tech stack and integration capability?</w:t>
-      </w:r>
-    </w:p>
-    <w:p>
-      <w:pPr>
-        <w:numPr>
-          <w:ilvl w:val="1"/>
-          <w:numId w:val="1"/>
-        </w:numPr>
-        <w:spacing w:after="0" w:line="360" w:lineRule="auto"/>
-        <w:ind w:left="720" w:firstLine="0"/>
-        <w:jc w:val="both"/>
-        <w:rPr>
-          <w:rFonts w:ascii="Arial" w:hAnsi="Arial" w:cs="Arial"/>
-        </w:rPr>
-      </w:pPr>
-      <w:r>
-        <w:rPr>
-          <w:rFonts w:ascii="Arial" w:hAnsi="Arial" w:cs="Arial"/>
-        </w:rPr>
-        <w:t>What security/authentication protocols need to be supported?</w:t>
-      </w:r>
-    </w:p>
-    <w:p>
-      <w:pPr>
-        <w:numPr>
-          <w:ilvl w:val="1"/>
-          <w:numId w:val="1"/>
-        </w:numPr>
-        <w:spacing w:after="0" w:line="360" w:lineRule="auto"/>
-        <w:ind w:left="720" w:firstLine="0"/>
-        <w:jc w:val="both"/>
-        <w:rPr>
-          <w:rFonts w:ascii="Arial" w:hAnsi="Arial" w:cs="Arial"/>
-        </w:rPr>
-      </w:pPr>
-      <w:r>
-        <w:rPr>
-          <w:rFonts w:ascii="Arial" w:hAnsi="Arial" w:cs="Arial"/>
-        </w:rPr>
-        <w:t>What is your preferred hosting model: on-prem, hybrid, or cloud?</w:t>
-      </w:r>
-    </w:p>
-    <w:p>
-      <w:pPr>
-        <w:pStyle w:val="ListParagraph"/>
-        <w:numPr>
-          <w:ilvl w:val="0"/>
-          <w:numId w:val="3"/>
-        </w:numPr>
-        <w:jc w:val="both"/>
-        <w:rPr>
-          <w:rFonts w:ascii="Arial" w:hAnsi="Arial" w:cs="Arial"/>
-          <w:b/>
-          <w:bCs/>
-        </w:rPr>
-      </w:pPr>
-      <w:r>
-        <w:rPr>
-          <w:rFonts w:ascii="Arial" w:hAnsi="Arial" w:cs="Arial"/>
-          <w:b/>
-          <w:bCs/>
-        </w:rPr>
-        <w:t>Executives (VPs, Sponsor)</w:t>
-      </w:r>
-    </w:p>
-    <w:p>
-      <w:pPr>
-        <w:numPr>
-          <w:ilvl w:val="1"/>
-          <w:numId w:val="1"/>
-        </w:numPr>
-        <w:tabs>
-          <w:tab w:val="num" w:pos="720"/>
-        </w:tabs>
-        <w:spacing w:after="0" w:line="360" w:lineRule="auto"/>
-        <w:ind w:left="720" w:firstLine="0"/>
-        <w:jc w:val="both"/>
-        <w:rPr>
-          <w:rFonts w:ascii="Arial" w:hAnsi="Arial" w:cs="Arial"/>
-        </w:rPr>
-      </w:pPr>
-      <w:r>
-        <w:rPr>
-          <w:rFonts w:ascii="Arial" w:hAnsi="Arial" w:cs="Arial"/>
-        </w:rPr>
-        <w:t>What are the strategic KPIs the LMS must influence?</w:t>
-      </w:r>
-    </w:p>
-    <w:p>
-      <w:pPr>
-        <w:numPr>
-          <w:ilvl w:val="1"/>
-          <w:numId w:val="1"/>
-        </w:numPr>
-        <w:tabs>
-          <w:tab w:val="num" w:pos="720"/>
-        </w:tabs>
-        <w:spacing w:after="0" w:line="360" w:lineRule="auto"/>
-        <w:ind w:left="720" w:firstLine="0"/>
-        <w:jc w:val="both"/>
-        <w:rPr>
-          <w:rFonts w:ascii="Arial" w:hAnsi="Arial" w:cs="Arial"/>
-        </w:rPr>
-      </w:pPr>
-      <w:r>
-        <w:rPr>
-          <w:rFonts w:ascii="Arial" w:hAnsi="Arial" w:cs="Arial"/>
-        </w:rPr>
-        <w:t>What is your expected ROI or success criteria for this project?</w:t>
-      </w:r>
-    </w:p>
-    <w:p>
-      <w:pPr>
-        <w:numPr>
-          <w:ilvl w:val="1"/>
-          <w:numId w:val="1"/>
-        </w:numPr>
-        <w:tabs>
-          <w:tab w:val="num" w:pos="720"/>
-        </w:tabs>
-        <w:spacing w:after="0" w:line="360" w:lineRule="auto"/>
-        <w:ind w:left="720" w:firstLine="0"/>
-        <w:jc w:val="both"/>
-        <w:rPr>
-          <w:rFonts w:ascii="Arial" w:hAnsi="Arial" w:cs="Arial"/>
-        </w:rPr>
-      </w:pPr>
-      <w:r>
-        <w:rPr>
-          <w:rFonts w:ascii="Arial" w:hAnsi="Arial" w:cs="Arial"/>
-        </w:rPr>
-        <w:t>How important is scalability and multi-campus support?</w:t>
-      </w:r>
-    </w:p>
-    <w:p>
-      <w:pPr>
-        <w:jc w:val="right"/>
-        <w:rPr>
-          <w:rFonts w:ascii="Arial" w:hAnsi="Arial" w:cs="Arial"/>
-          <w:b/>
-          <w:bCs/>
-        </w:rPr>
         <w:sectPr>
-          <w:headerReference w:type="default" r:id="rId8"/>
-          <w:footerReference w:type="default" r:id="rId9"/>
+          <w:headerReference w:type="even" r:id="rId8"/>
+          <w:headerReference w:type="default" r:id="rId9"/>
+          <w:footerReference w:type="even" r:id="rId10"/>
+          <w:footerReference w:type="default" r:id="rId11"/>
+          <w:headerReference w:type="first" r:id="rId12"/>
+          <w:footerReference w:type="first" r:id="rId13"/>
           <w:pgSz w:w="11906" w:h="16838" w:code="9"/>
           <w:pgMar w:top="1440" w:right="1440" w:bottom="1440" w:left="1440" w:header="720" w:footer="720" w:gutter="0"/>
           <w:pgNumType w:start="0"/>
@@ -3646,8 +4162,8 @@
           <w:rFonts w:ascii="Arial" w:hAnsi="Arial" w:cs="Arial"/>
         </w:rPr>
         <w:sectPr>
-          <w:headerReference w:type="first" r:id="rId10"/>
-          <w:footerReference w:type="first" r:id="rId11"/>
+          <w:headerReference w:type="first" r:id="rId14"/>
+          <w:footerReference w:type="first" r:id="rId15"/>
           <w:pgSz w:w="16838" w:h="11906" w:orient="landscape" w:code="9"/>
           <w:pgMar w:top="1440" w:right="1440" w:bottom="1440" w:left="1440" w:header="720" w:footer="720" w:gutter="0"/>
           <w:pgNumType w:start="0"/>
@@ -3976,14 +4492,7 @@
                                 <w:rFonts w:ascii="Arial" w:hAnsi="Arial" w:cs="Arial"/>
                                 <w:color w:val="000000" w:themeColor="text1"/>
                               </w:rPr>
-                              <w:t>I</w:t>
-                            </w:r>
-                            <w:r>
-                              <w:rPr>
-                                <w:rFonts w:ascii="Arial" w:hAnsi="Arial" w:cs="Arial"/>
-                                <w:color w:val="000000" w:themeColor="text1"/>
-                              </w:rPr>
-                              <w:t>T Staff</w:t>
+                              <w:t>IT Staff</w:t>
                             </w:r>
                           </w:p>
                           <w:p>
@@ -4062,14 +4571,7 @@
                           <w:rFonts w:ascii="Arial" w:hAnsi="Arial" w:cs="Arial"/>
                           <w:color w:val="000000" w:themeColor="text1"/>
                         </w:rPr>
-                        <w:t>I</w:t>
-                      </w:r>
-                      <w:r>
-                        <w:rPr>
-                          <w:rFonts w:ascii="Arial" w:hAnsi="Arial" w:cs="Arial"/>
-                          <w:color w:val="000000" w:themeColor="text1"/>
-                        </w:rPr>
-                        <w:t>T Staff</w:t>
+                        <w:t>IT Staff</w:t>
                       </w:r>
                     </w:p>
                     <w:p>
@@ -4355,13 +4857,6 @@
                                 <w:bCs/>
                               </w:rPr>
                               <w:tab/>
-                            </w:r>
-                            <w:r>
-                              <w:rPr>
-                                <w:rFonts w:ascii="Arial" w:hAnsi="Arial" w:cs="Arial"/>
-                                <w:b/>
-                                <w:bCs/>
-                              </w:rPr>
                               <w:t xml:space="preserve">   INFLUENCE</w:t>
                             </w:r>
                             <w:r>
@@ -4371,23 +4866,7 @@
                                 <w:bCs/>
                               </w:rPr>
                               <w:tab/>
-                              <w:t xml:space="preserve">      </w:t>
-                            </w:r>
-                            <w:r>
-                              <w:rPr>
-                                <w:rFonts w:ascii="Arial" w:hAnsi="Arial" w:cs="Arial"/>
-                                <w:b/>
-                                <w:bCs/>
-                              </w:rPr>
-                              <w:t xml:space="preserve">         </w:t>
-                            </w:r>
-                            <w:r>
-                              <w:rPr>
-                                <w:rFonts w:ascii="Arial" w:hAnsi="Arial" w:cs="Arial"/>
-                                <w:b/>
-                                <w:bCs/>
-                              </w:rPr>
-                              <w:t xml:space="preserve">  HIGH</w:t>
+                              <w:t xml:space="preserve">                 HIGH</w:t>
                             </w:r>
                           </w:p>
                         </w:txbxContent>
@@ -4451,13 +4930,6 @@
                           <w:bCs/>
                         </w:rPr>
                         <w:tab/>
-                      </w:r>
-                      <w:r>
-                        <w:rPr>
-                          <w:rFonts w:ascii="Arial" w:hAnsi="Arial" w:cs="Arial"/>
-                          <w:b/>
-                          <w:bCs/>
-                        </w:rPr>
                         <w:t xml:space="preserve">   INFLUENCE</w:t>
                       </w:r>
                       <w:r>
@@ -4467,23 +4939,7 @@
                           <w:bCs/>
                         </w:rPr>
                         <w:tab/>
-                        <w:t xml:space="preserve">      </w:t>
-                      </w:r>
-                      <w:r>
-                        <w:rPr>
-                          <w:rFonts w:ascii="Arial" w:hAnsi="Arial" w:cs="Arial"/>
-                          <w:b/>
-                          <w:bCs/>
-                        </w:rPr>
-                        <w:t xml:space="preserve">         </w:t>
-                      </w:r>
-                      <w:r>
-                        <w:rPr>
-                          <w:rFonts w:ascii="Arial" w:hAnsi="Arial" w:cs="Arial"/>
-                          <w:b/>
-                          <w:bCs/>
-                        </w:rPr>
-                        <w:t xml:space="preserve">  HIGH</w:t>
+                        <w:t xml:space="preserve">                 HIGH</w:t>
                       </w:r>
                     </w:p>
                   </w:txbxContent>
@@ -5192,6 +5648,16 @@
 <w:ftr xmlns:wpc="http://schemas.microsoft.com/office/word/2010/wordprocessingCanvas" xmlns:cx="http://schemas.microsoft.com/office/drawing/2014/chartex" xmlns:cx1="http://schemas.microsoft.com/office/drawing/2015/9/8/chartex" xmlns:cx2="http://schemas.microsoft.com/office/drawing/2015/10/21/chartex" xmlns:cx3="http://schemas.microsoft.com/office/drawing/2016/5/9/chartex" xmlns:cx4="http://schemas.microsoft.com/office/drawing/2016/5/10/chartex" xmlns:cx5="http://schemas.microsoft.com/office/drawing/2016/5/11/chartex" xmlns:cx6="http://schemas.microsoft.com/office/drawing/2016/5/12/chartex" xmlns:cx7="http://schemas.microsoft.com/office/drawing/2016/5/13/chartex" xmlns:cx8="http://schemas.microsoft.com/office/drawing/2016/5/14/chartex" xmlns:mc="http://schemas.openxmlformats.org/markup-compatibility/2006" xmlns:aink="http://schemas.microsoft.com/office/drawing/2016/ink" xmlns:am3d="http://schemas.microsoft.com/office/drawing/2017/model3d" xmlns:o="urn:schemas-microsoft-com:office:office" xmlns:oel="http://schemas.microsoft.com/office/2019/extlst" xmlns:r="http://schemas.openxmlformats.org/officeDocument/2006/relationships" xmlns:m="http://schemas.openxmlformats.org/officeDocument/2006/math" xmlns:v="urn:schemas-microsoft-com:vml" xmlns:wp14="http://schemas.microsoft.com/office/word/2010/wordprocessingDrawing" xmlns:wp="http://schemas.openxmlformats.org/drawingml/2006/wordprocessingDrawing" xmlns:w10="urn:schemas-microsoft-com:office:word" xmlns:w="http://schemas.openxmlformats.org/wordprocessingml/2006/main" xmlns:w14="http://schemas.microsoft.com/office/word/2010/wordml" xmlns:w15="http://schemas.microsoft.com/office/word/2012/wordml" xmlns:w16cex="http://schemas.microsoft.com/office/word/2018/wordml/cex" xmlns:w16cid="http://schemas.microsoft.com/office/word/2016/wordml/cid" xmlns:w16="http://schemas.microsoft.com/office/word/2018/wordml" xmlns:w16du="http://schemas.microsoft.com/office/word/2023/wordml/word16du" xmlns:w16sdtdh="http://schemas.microsoft.com/office/word/2020/wordml/sdtdatahash" xmlns:w16sdtfl="http://schemas.microsoft.com/office/word/2024/wordml/sdtformatlock" xmlns:w16se="http://schemas.microsoft.com/office/word/2015/wordml/symex" xmlns:wpg="http://schemas.microsoft.com/office/word/2010/wordprocessingGroup" xmlns:wpi="http://schemas.microsoft.com/office/word/2010/wordprocessingInk" xmlns:wne="http://schemas.microsoft.com/office/word/2006/wordml" xmlns:wps="http://schemas.microsoft.com/office/word/2010/wordprocessingShape" mc:Ignorable="w14 w15 w16se w16cid w16 w16cex w16sdtdh w16sdtfl w16du wp14">
   <w:p>
     <w:pPr>
+      <w:pStyle w:val="Footer"/>
+    </w:pPr>
+  </w:p>
+</w:ftr>
+</file>
+
+<file path=word/footer2.xml><?xml version="1.0" encoding="utf-8"?>
+<w:ftr xmlns:wpc="http://schemas.microsoft.com/office/word/2010/wordprocessingCanvas" xmlns:cx="http://schemas.microsoft.com/office/drawing/2014/chartex" xmlns:cx1="http://schemas.microsoft.com/office/drawing/2015/9/8/chartex" xmlns:cx2="http://schemas.microsoft.com/office/drawing/2015/10/21/chartex" xmlns:cx3="http://schemas.microsoft.com/office/drawing/2016/5/9/chartex" xmlns:cx4="http://schemas.microsoft.com/office/drawing/2016/5/10/chartex" xmlns:cx5="http://schemas.microsoft.com/office/drawing/2016/5/11/chartex" xmlns:cx6="http://schemas.microsoft.com/office/drawing/2016/5/12/chartex" xmlns:cx7="http://schemas.microsoft.com/office/drawing/2016/5/13/chartex" xmlns:cx8="http://schemas.microsoft.com/office/drawing/2016/5/14/chartex" xmlns:mc="http://schemas.openxmlformats.org/markup-compatibility/2006" xmlns:aink="http://schemas.microsoft.com/office/drawing/2016/ink" xmlns:am3d="http://schemas.microsoft.com/office/drawing/2017/model3d" xmlns:o="urn:schemas-microsoft-com:office:office" xmlns:oel="http://schemas.microsoft.com/office/2019/extlst" xmlns:r="http://schemas.openxmlformats.org/officeDocument/2006/relationships" xmlns:m="http://schemas.openxmlformats.org/officeDocument/2006/math" xmlns:v="urn:schemas-microsoft-com:vml" xmlns:wp14="http://schemas.microsoft.com/office/word/2010/wordprocessingDrawing" xmlns:wp="http://schemas.openxmlformats.org/drawingml/2006/wordprocessingDrawing" xmlns:w10="urn:schemas-microsoft-com:office:word" xmlns:w="http://schemas.openxmlformats.org/wordprocessingml/2006/main" xmlns:w14="http://schemas.microsoft.com/office/word/2010/wordml" xmlns:w15="http://schemas.microsoft.com/office/word/2012/wordml" xmlns:w16cex="http://schemas.microsoft.com/office/word/2018/wordml/cex" xmlns:w16cid="http://schemas.microsoft.com/office/word/2016/wordml/cid" xmlns:w16="http://schemas.microsoft.com/office/word/2018/wordml" xmlns:w16du="http://schemas.microsoft.com/office/word/2023/wordml/word16du" xmlns:w16sdtdh="http://schemas.microsoft.com/office/word/2020/wordml/sdtdatahash" xmlns:w16sdtfl="http://schemas.microsoft.com/office/word/2024/wordml/sdtformatlock" xmlns:w16se="http://schemas.microsoft.com/office/word/2015/wordml/symex" xmlns:wpg="http://schemas.microsoft.com/office/word/2010/wordprocessingGroup" xmlns:wpi="http://schemas.microsoft.com/office/word/2010/wordprocessingInk" xmlns:wne="http://schemas.microsoft.com/office/word/2006/wordml" xmlns:wps="http://schemas.microsoft.com/office/word/2010/wordprocessingShape" mc:Ignorable="w14 w15 w16se w16cid w16 w16cex w16sdtdh w16sdtfl w16du wp14">
+  <w:p>
+    <w:pPr>
       <w:tabs>
         <w:tab w:val="center" w:pos="4550"/>
         <w:tab w:val="left" w:pos="5818"/>
@@ -5266,42 +5732,23 @@
         <w:rFonts w:ascii="Arial" w:hAnsi="Arial" w:cs="Arial"/>
         <w:color w:val="323E4F" w:themeColor="text2" w:themeShade="BF"/>
       </w:rPr>
-      <w:fldChar w:fldCharType="begin"/>
-    </w:r>
-    <w:r>
-      <w:rPr>
-        <w:rFonts w:ascii="Arial" w:hAnsi="Arial" w:cs="Arial"/>
-        <w:color w:val="323E4F" w:themeColor="text2" w:themeShade="BF"/>
-      </w:rPr>
-      <w:instrText xml:space="preserve"> NUMPAGES  \* Arabic  \* MERGEFORMAT </w:instrText>
-    </w:r>
-    <w:r>
-      <w:rPr>
-        <w:rFonts w:ascii="Arial" w:hAnsi="Arial" w:cs="Arial"/>
-        <w:color w:val="323E4F" w:themeColor="text2" w:themeShade="BF"/>
-      </w:rPr>
-      <w:fldChar w:fldCharType="separate"/>
-    </w:r>
-    <w:r>
-      <w:rPr>
-        <w:rFonts w:ascii="Arial" w:hAnsi="Arial" w:cs="Arial"/>
-        <w:noProof/>
-        <w:color w:val="323E4F" w:themeColor="text2" w:themeShade="BF"/>
-      </w:rPr>
-      <w:t>1</w:t>
-    </w:r>
-    <w:r>
-      <w:rPr>
-        <w:rFonts w:ascii="Arial" w:hAnsi="Arial" w:cs="Arial"/>
-        <w:color w:val="323E4F" w:themeColor="text2" w:themeShade="BF"/>
-      </w:rPr>
-      <w:fldChar w:fldCharType="end"/>
+      <w:t>2</w:t>
     </w:r>
   </w:p>
 </w:ftr>
 </file>
 
-<file path=word/footer2.xml><?xml version="1.0" encoding="utf-8"?>
+<file path=word/footer3.xml><?xml version="1.0" encoding="utf-8"?>
+<w:ftr xmlns:wpc="http://schemas.microsoft.com/office/word/2010/wordprocessingCanvas" xmlns:cx="http://schemas.microsoft.com/office/drawing/2014/chartex" xmlns:cx1="http://schemas.microsoft.com/office/drawing/2015/9/8/chartex" xmlns:cx2="http://schemas.microsoft.com/office/drawing/2015/10/21/chartex" xmlns:cx3="http://schemas.microsoft.com/office/drawing/2016/5/9/chartex" xmlns:cx4="http://schemas.microsoft.com/office/drawing/2016/5/10/chartex" xmlns:cx5="http://schemas.microsoft.com/office/drawing/2016/5/11/chartex" xmlns:cx6="http://schemas.microsoft.com/office/drawing/2016/5/12/chartex" xmlns:cx7="http://schemas.microsoft.com/office/drawing/2016/5/13/chartex" xmlns:cx8="http://schemas.microsoft.com/office/drawing/2016/5/14/chartex" xmlns:mc="http://schemas.openxmlformats.org/markup-compatibility/2006" xmlns:aink="http://schemas.microsoft.com/office/drawing/2016/ink" xmlns:am3d="http://schemas.microsoft.com/office/drawing/2017/model3d" xmlns:o="urn:schemas-microsoft-com:office:office" xmlns:oel="http://schemas.microsoft.com/office/2019/extlst" xmlns:r="http://schemas.openxmlformats.org/officeDocument/2006/relationships" xmlns:m="http://schemas.openxmlformats.org/officeDocument/2006/math" xmlns:v="urn:schemas-microsoft-com:vml" xmlns:wp14="http://schemas.microsoft.com/office/word/2010/wordprocessingDrawing" xmlns:wp="http://schemas.openxmlformats.org/drawingml/2006/wordprocessingDrawing" xmlns:w10="urn:schemas-microsoft-com:office:word" xmlns:w="http://schemas.openxmlformats.org/wordprocessingml/2006/main" xmlns:w14="http://schemas.microsoft.com/office/word/2010/wordml" xmlns:w15="http://schemas.microsoft.com/office/word/2012/wordml" xmlns:w16cex="http://schemas.microsoft.com/office/word/2018/wordml/cex" xmlns:w16cid="http://schemas.microsoft.com/office/word/2016/wordml/cid" xmlns:w16="http://schemas.microsoft.com/office/word/2018/wordml" xmlns:w16du="http://schemas.microsoft.com/office/word/2023/wordml/word16du" xmlns:w16sdtdh="http://schemas.microsoft.com/office/word/2020/wordml/sdtdatahash" xmlns:w16sdtfl="http://schemas.microsoft.com/office/word/2024/wordml/sdtformatlock" xmlns:w16se="http://schemas.microsoft.com/office/word/2015/wordml/symex" xmlns:wpg="http://schemas.microsoft.com/office/word/2010/wordprocessingGroup" xmlns:wpi="http://schemas.microsoft.com/office/word/2010/wordprocessingInk" xmlns:wne="http://schemas.microsoft.com/office/word/2006/wordml" xmlns:wps="http://schemas.microsoft.com/office/word/2010/wordprocessingShape" mc:Ignorable="w14 w15 w16se w16cid w16 w16cex w16sdtdh w16sdtfl w16du wp14">
+  <w:p>
+    <w:pPr>
+      <w:pStyle w:val="Footer"/>
+    </w:pPr>
+  </w:p>
+</w:ftr>
+</file>
+
+<file path=word/footer4.xml><?xml version="1.0" encoding="utf-8"?>
 <w:ftr xmlns:wpc="http://schemas.microsoft.com/office/word/2010/wordprocessingCanvas" xmlns:cx="http://schemas.microsoft.com/office/drawing/2014/chartex" xmlns:cx1="http://schemas.microsoft.com/office/drawing/2015/9/8/chartex" xmlns:cx2="http://schemas.microsoft.com/office/drawing/2015/10/21/chartex" xmlns:cx3="http://schemas.microsoft.com/office/drawing/2016/5/9/chartex" xmlns:cx4="http://schemas.microsoft.com/office/drawing/2016/5/10/chartex" xmlns:cx5="http://schemas.microsoft.com/office/drawing/2016/5/11/chartex" xmlns:cx6="http://schemas.microsoft.com/office/drawing/2016/5/12/chartex" xmlns:cx7="http://schemas.microsoft.com/office/drawing/2016/5/13/chartex" xmlns:cx8="http://schemas.microsoft.com/office/drawing/2016/5/14/chartex" xmlns:mc="http://schemas.openxmlformats.org/markup-compatibility/2006" xmlns:aink="http://schemas.microsoft.com/office/drawing/2016/ink" xmlns:am3d="http://schemas.microsoft.com/office/drawing/2017/model3d" xmlns:o="urn:schemas-microsoft-com:office:office" xmlns:oel="http://schemas.microsoft.com/office/2019/extlst" xmlns:r="http://schemas.openxmlformats.org/officeDocument/2006/relationships" xmlns:m="http://schemas.openxmlformats.org/officeDocument/2006/math" xmlns:v="urn:schemas-microsoft-com:vml" xmlns:wp14="http://schemas.microsoft.com/office/word/2010/wordprocessingDrawing" xmlns:wp="http://schemas.openxmlformats.org/drawingml/2006/wordprocessingDrawing" xmlns:w10="urn:schemas-microsoft-com:office:word" xmlns:w="http://schemas.openxmlformats.org/wordprocessingml/2006/main" xmlns:w14="http://schemas.microsoft.com/office/word/2010/wordml" xmlns:w15="http://schemas.microsoft.com/office/word/2012/wordml" xmlns:w16cex="http://schemas.microsoft.com/office/word/2018/wordml/cex" xmlns:w16cid="http://schemas.microsoft.com/office/word/2016/wordml/cid" xmlns:w16="http://schemas.microsoft.com/office/word/2018/wordml" xmlns:w16du="http://schemas.microsoft.com/office/word/2023/wordml/word16du" xmlns:w16sdtdh="http://schemas.microsoft.com/office/word/2020/wordml/sdtdatahash" xmlns:w16sdtfl="http://schemas.microsoft.com/office/word/2024/wordml/sdtformatlock" xmlns:w16se="http://schemas.microsoft.com/office/word/2015/wordml/symex" xmlns:wpg="http://schemas.microsoft.com/office/word/2010/wordprocessingGroup" xmlns:wpi="http://schemas.microsoft.com/office/word/2010/wordprocessingInk" xmlns:wne="http://schemas.microsoft.com/office/word/2006/wordml" xmlns:wps="http://schemas.microsoft.com/office/word/2010/wordprocessingShape" mc:Ignorable="w14 w15 w16se w16cid w16 w16cex w16sdtdh w16sdtfl w16du wp14">
   <w:p>
     <w:pPr>
@@ -5368,6 +5815,16 @@
   <w:p>
     <w:pPr>
       <w:pStyle w:val="Header"/>
+    </w:pPr>
+  </w:p>
+</w:hdr>
+</file>
+
+<file path=word/header2.xml><?xml version="1.0" encoding="utf-8"?>
+<w:hdr xmlns:wpc="http://schemas.microsoft.com/office/word/2010/wordprocessingCanvas" xmlns:cx="http://schemas.microsoft.com/office/drawing/2014/chartex" xmlns:cx1="http://schemas.microsoft.com/office/drawing/2015/9/8/chartex" xmlns:cx2="http://schemas.microsoft.com/office/drawing/2015/10/21/chartex" xmlns:cx3="http://schemas.microsoft.com/office/drawing/2016/5/9/chartex" xmlns:cx4="http://schemas.microsoft.com/office/drawing/2016/5/10/chartex" xmlns:cx5="http://schemas.microsoft.com/office/drawing/2016/5/11/chartex" xmlns:cx6="http://schemas.microsoft.com/office/drawing/2016/5/12/chartex" xmlns:cx7="http://schemas.microsoft.com/office/drawing/2016/5/13/chartex" xmlns:cx8="http://schemas.microsoft.com/office/drawing/2016/5/14/chartex" xmlns:mc="http://schemas.openxmlformats.org/markup-compatibility/2006" xmlns:aink="http://schemas.microsoft.com/office/drawing/2016/ink" xmlns:am3d="http://schemas.microsoft.com/office/drawing/2017/model3d" xmlns:o="urn:schemas-microsoft-com:office:office" xmlns:oel="http://schemas.microsoft.com/office/2019/extlst" xmlns:r="http://schemas.openxmlformats.org/officeDocument/2006/relationships" xmlns:m="http://schemas.openxmlformats.org/officeDocument/2006/math" xmlns:v="urn:schemas-microsoft-com:vml" xmlns:wp14="http://schemas.microsoft.com/office/word/2010/wordprocessingDrawing" xmlns:wp="http://schemas.openxmlformats.org/drawingml/2006/wordprocessingDrawing" xmlns:w10="urn:schemas-microsoft-com:office:word" xmlns:w="http://schemas.openxmlformats.org/wordprocessingml/2006/main" xmlns:w14="http://schemas.microsoft.com/office/word/2010/wordml" xmlns:w15="http://schemas.microsoft.com/office/word/2012/wordml" xmlns:w16cex="http://schemas.microsoft.com/office/word/2018/wordml/cex" xmlns:w16cid="http://schemas.microsoft.com/office/word/2016/wordml/cid" xmlns:w16="http://schemas.microsoft.com/office/word/2018/wordml" xmlns:w16du="http://schemas.microsoft.com/office/word/2023/wordml/word16du" xmlns:w16sdtdh="http://schemas.microsoft.com/office/word/2020/wordml/sdtdatahash" xmlns:w16sdtfl="http://schemas.microsoft.com/office/word/2024/wordml/sdtformatlock" xmlns:w16se="http://schemas.microsoft.com/office/word/2015/wordml/symex" xmlns:wpg="http://schemas.microsoft.com/office/word/2010/wordprocessingGroup" xmlns:wpi="http://schemas.microsoft.com/office/word/2010/wordprocessingInk" xmlns:wne="http://schemas.microsoft.com/office/word/2006/wordml" xmlns:wps="http://schemas.microsoft.com/office/word/2010/wordprocessingShape" mc:Ignorable="w14 w15 w16se w16cid w16 w16cex w16sdtdh w16sdtfl w16du wp14">
+  <w:p>
+    <w:pPr>
+      <w:pStyle w:val="Header"/>
       <w:pBdr>
         <w:bottom w:val="single" w:sz="4" w:space="8" w:color="4472C4" w:themeColor="accent1"/>
       </w:pBdr>
@@ -5420,7 +5877,17 @@
 </w:hdr>
 </file>
 
-<file path=word/header2.xml><?xml version="1.0" encoding="utf-8"?>
+<file path=word/header3.xml><?xml version="1.0" encoding="utf-8"?>
+<w:hdr xmlns:wpc="http://schemas.microsoft.com/office/word/2010/wordprocessingCanvas" xmlns:cx="http://schemas.microsoft.com/office/drawing/2014/chartex" xmlns:cx1="http://schemas.microsoft.com/office/drawing/2015/9/8/chartex" xmlns:cx2="http://schemas.microsoft.com/office/drawing/2015/10/21/chartex" xmlns:cx3="http://schemas.microsoft.com/office/drawing/2016/5/9/chartex" xmlns:cx4="http://schemas.microsoft.com/office/drawing/2016/5/10/chartex" xmlns:cx5="http://schemas.microsoft.com/office/drawing/2016/5/11/chartex" xmlns:cx6="http://schemas.microsoft.com/office/drawing/2016/5/12/chartex" xmlns:cx7="http://schemas.microsoft.com/office/drawing/2016/5/13/chartex" xmlns:cx8="http://schemas.microsoft.com/office/drawing/2016/5/14/chartex" xmlns:mc="http://schemas.openxmlformats.org/markup-compatibility/2006" xmlns:aink="http://schemas.microsoft.com/office/drawing/2016/ink" xmlns:am3d="http://schemas.microsoft.com/office/drawing/2017/model3d" xmlns:o="urn:schemas-microsoft-com:office:office" xmlns:oel="http://schemas.microsoft.com/office/2019/extlst" xmlns:r="http://schemas.openxmlformats.org/officeDocument/2006/relationships" xmlns:m="http://schemas.openxmlformats.org/officeDocument/2006/math" xmlns:v="urn:schemas-microsoft-com:vml" xmlns:wp14="http://schemas.microsoft.com/office/word/2010/wordprocessingDrawing" xmlns:wp="http://schemas.openxmlformats.org/drawingml/2006/wordprocessingDrawing" xmlns:w10="urn:schemas-microsoft-com:office:word" xmlns:w="http://schemas.openxmlformats.org/wordprocessingml/2006/main" xmlns:w14="http://schemas.microsoft.com/office/word/2010/wordml" xmlns:w15="http://schemas.microsoft.com/office/word/2012/wordml" xmlns:w16cex="http://schemas.microsoft.com/office/word/2018/wordml/cex" xmlns:w16cid="http://schemas.microsoft.com/office/word/2016/wordml/cid" xmlns:w16="http://schemas.microsoft.com/office/word/2018/wordml" xmlns:w16du="http://schemas.microsoft.com/office/word/2023/wordml/word16du" xmlns:w16sdtdh="http://schemas.microsoft.com/office/word/2020/wordml/sdtdatahash" xmlns:w16sdtfl="http://schemas.microsoft.com/office/word/2024/wordml/sdtformatlock" xmlns:w16se="http://schemas.microsoft.com/office/word/2015/wordml/symex" xmlns:wpg="http://schemas.microsoft.com/office/word/2010/wordprocessingGroup" xmlns:wpi="http://schemas.microsoft.com/office/word/2010/wordprocessingInk" xmlns:wne="http://schemas.microsoft.com/office/word/2006/wordml" xmlns:wps="http://schemas.microsoft.com/office/word/2010/wordprocessingShape" mc:Ignorable="w14 w15 w16se w16cid w16 w16cex w16sdtdh w16sdtfl w16du wp14">
+  <w:p>
+    <w:pPr>
+      <w:pStyle w:val="Header"/>
+    </w:pPr>
+  </w:p>
+</w:hdr>
+</file>
+
+<file path=word/header4.xml><?xml version="1.0" encoding="utf-8"?>
 <w:hdr xmlns:wpc="http://schemas.microsoft.com/office/word/2010/wordprocessingCanvas" xmlns:cx="http://schemas.microsoft.com/office/drawing/2014/chartex" xmlns:cx1="http://schemas.microsoft.com/office/drawing/2015/9/8/chartex" xmlns:cx2="http://schemas.microsoft.com/office/drawing/2015/10/21/chartex" xmlns:cx3="http://schemas.microsoft.com/office/drawing/2016/5/9/chartex" xmlns:cx4="http://schemas.microsoft.com/office/drawing/2016/5/10/chartex" xmlns:cx5="http://schemas.microsoft.com/office/drawing/2016/5/11/chartex" xmlns:cx6="http://schemas.microsoft.com/office/drawing/2016/5/12/chartex" xmlns:cx7="http://schemas.microsoft.com/office/drawing/2016/5/13/chartex" xmlns:cx8="http://schemas.microsoft.com/office/drawing/2016/5/14/chartex" xmlns:mc="http://schemas.openxmlformats.org/markup-compatibility/2006" xmlns:aink="http://schemas.microsoft.com/office/drawing/2016/ink" xmlns:am3d="http://schemas.microsoft.com/office/drawing/2017/model3d" xmlns:o="urn:schemas-microsoft-com:office:office" xmlns:oel="http://schemas.microsoft.com/office/2019/extlst" xmlns:r="http://schemas.openxmlformats.org/officeDocument/2006/relationships" xmlns:m="http://schemas.openxmlformats.org/officeDocument/2006/math" xmlns:v="urn:schemas-microsoft-com:vml" xmlns:wp14="http://schemas.microsoft.com/office/word/2010/wordprocessingDrawing" xmlns:wp="http://schemas.openxmlformats.org/drawingml/2006/wordprocessingDrawing" xmlns:w10="urn:schemas-microsoft-com:office:word" xmlns:w="http://schemas.openxmlformats.org/wordprocessingml/2006/main" xmlns:w14="http://schemas.microsoft.com/office/word/2010/wordml" xmlns:w15="http://schemas.microsoft.com/office/word/2012/wordml" xmlns:w16cex="http://schemas.microsoft.com/office/word/2018/wordml/cex" xmlns:w16cid="http://schemas.microsoft.com/office/word/2016/wordml/cid" xmlns:w16="http://schemas.microsoft.com/office/word/2018/wordml" xmlns:w16du="http://schemas.microsoft.com/office/word/2023/wordml/word16du" xmlns:w16sdtdh="http://schemas.microsoft.com/office/word/2020/wordml/sdtdatahash" xmlns:w16sdtfl="http://schemas.microsoft.com/office/word/2024/wordml/sdtformatlock" xmlns:w16se="http://schemas.microsoft.com/office/word/2015/wordml/symex" xmlns:wpg="http://schemas.microsoft.com/office/word/2010/wordprocessingGroup" xmlns:wpi="http://schemas.microsoft.com/office/word/2010/wordprocessingInk" xmlns:wne="http://schemas.microsoft.com/office/word/2006/wordml" xmlns:wps="http://schemas.microsoft.com/office/word/2010/wordprocessingShape" mc:Ignorable="w14 w15 w16se w16cid w16 w16cex w16sdtdh w16sdtfl w16du wp14">
   <w:p>
     <w:pPr>
@@ -6321,6 +6788,129 @@
     </w:lvl>
   </w:abstractNum>
   <w:abstractNum w:abstractNumId="8" w15:restartNumberingAfterBreak="0">
+    <w:nsid w:val="292F33A7"/>
+    <w:multiLevelType w:val="multilevel"/>
+    <w:tmpl w:val="2470418A"/>
+    <w:lvl w:ilvl="0">
+      <w:start w:val="3"/>
+      <w:numFmt w:val="decimal"/>
+      <w:lvlText w:val="%1."/>
+      <w:lvlJc w:val="left"/>
+      <w:pPr>
+        <w:ind w:left="390" w:hanging="390"/>
+      </w:pPr>
+      <w:rPr>
+        <w:rFonts w:hint="default"/>
+        <w:b/>
+      </w:rPr>
+    </w:lvl>
+    <w:lvl w:ilvl="1">
+      <w:start w:val="1"/>
+      <w:numFmt w:val="decimal"/>
+      <w:lvlText w:val="%1.%2."/>
+      <w:lvlJc w:val="left"/>
+      <w:pPr>
+        <w:ind w:left="1440" w:hanging="720"/>
+      </w:pPr>
+      <w:rPr>
+        <w:rFonts w:hint="default"/>
+        <w:b w:val="0"/>
+        <w:bCs w:val="0"/>
+      </w:rPr>
+    </w:lvl>
+    <w:lvl w:ilvl="2">
+      <w:start w:val="1"/>
+      <w:numFmt w:val="decimal"/>
+      <w:lvlText w:val="%1.%2.%3."/>
+      <w:lvlJc w:val="left"/>
+      <w:pPr>
+        <w:ind w:left="2160" w:hanging="720"/>
+      </w:pPr>
+      <w:rPr>
+        <w:rFonts w:hint="default"/>
+        <w:b/>
+      </w:rPr>
+    </w:lvl>
+    <w:lvl w:ilvl="3">
+      <w:start w:val="1"/>
+      <w:numFmt w:val="decimal"/>
+      <w:lvlText w:val="%1.%2.%3.%4."/>
+      <w:lvlJc w:val="left"/>
+      <w:pPr>
+        <w:ind w:left="3240" w:hanging="1080"/>
+      </w:pPr>
+      <w:rPr>
+        <w:rFonts w:hint="default"/>
+        <w:b/>
+      </w:rPr>
+    </w:lvl>
+    <w:lvl w:ilvl="4">
+      <w:start w:val="1"/>
+      <w:numFmt w:val="decimal"/>
+      <w:lvlText w:val="%1.%2.%3.%4.%5."/>
+      <w:lvlJc w:val="left"/>
+      <w:pPr>
+        <w:ind w:left="3960" w:hanging="1080"/>
+      </w:pPr>
+      <w:rPr>
+        <w:rFonts w:hint="default"/>
+        <w:b/>
+      </w:rPr>
+    </w:lvl>
+    <w:lvl w:ilvl="5">
+      <w:start w:val="1"/>
+      <w:numFmt w:val="decimal"/>
+      <w:lvlText w:val="%1.%2.%3.%4.%5.%6."/>
+      <w:lvlJc w:val="left"/>
+      <w:pPr>
+        <w:ind w:left="5040" w:hanging="1440"/>
+      </w:pPr>
+      <w:rPr>
+        <w:rFonts w:hint="default"/>
+        <w:b/>
+      </w:rPr>
+    </w:lvl>
+    <w:lvl w:ilvl="6">
+      <w:start w:val="1"/>
+      <w:numFmt w:val="decimal"/>
+      <w:lvlText w:val="%1.%2.%3.%4.%5.%6.%7."/>
+      <w:lvlJc w:val="left"/>
+      <w:pPr>
+        <w:ind w:left="5760" w:hanging="1440"/>
+      </w:pPr>
+      <w:rPr>
+        <w:rFonts w:hint="default"/>
+        <w:b/>
+      </w:rPr>
+    </w:lvl>
+    <w:lvl w:ilvl="7">
+      <w:start w:val="1"/>
+      <w:numFmt w:val="decimal"/>
+      <w:lvlText w:val="%1.%2.%3.%4.%5.%6.%7.%8."/>
+      <w:lvlJc w:val="left"/>
+      <w:pPr>
+        <w:ind w:left="6840" w:hanging="1800"/>
+      </w:pPr>
+      <w:rPr>
+        <w:rFonts w:hint="default"/>
+        <w:b/>
+      </w:rPr>
+    </w:lvl>
+    <w:lvl w:ilvl="8">
+      <w:start w:val="1"/>
+      <w:numFmt w:val="decimal"/>
+      <w:lvlText w:val="%1.%2.%3.%4.%5.%6.%7.%8.%9."/>
+      <w:lvlJc w:val="left"/>
+      <w:pPr>
+        <w:ind w:left="7920" w:hanging="2160"/>
+      </w:pPr>
+      <w:rPr>
+        <w:rFonts w:hint="default"/>
+        <w:b/>
+      </w:rPr>
+    </w:lvl>
+  </w:abstractNum>
+  <w:abstractNum w:abstractNumId="9" w15:restartNumberingAfterBreak="0">
     <w:nsid w:val="2E604FCC"/>
     <w:multiLevelType w:val="hybridMultilevel"/>
     <w:tmpl w:val="4F26DA72"/>
@@ -6409,7 +6999,7 @@
       </w:pPr>
     </w:lvl>
   </w:abstractNum>
-  <w:abstractNum w:abstractNumId="9" w15:restartNumberingAfterBreak="0">
+  <w:abstractNum w:abstractNumId="10" w15:restartNumberingAfterBreak="0">
     <w:nsid w:val="34486362"/>
     <w:multiLevelType w:val="multilevel"/>
     <w:tmpl w:val="E9C84026"/>
@@ -6558,7 +7148,7 @@
       </w:rPr>
     </w:lvl>
   </w:abstractNum>
-  <w:abstractNum w:abstractNumId="10" w15:restartNumberingAfterBreak="0">
+  <w:abstractNum w:abstractNumId="11" w15:restartNumberingAfterBreak="0">
     <w:nsid w:val="35DC05C5"/>
     <w:multiLevelType w:val="hybridMultilevel"/>
     <w:tmpl w:val="28DCC414"/>
@@ -6644,7 +7234,7 @@
       </w:pPr>
     </w:lvl>
   </w:abstractNum>
-  <w:abstractNum w:abstractNumId="11" w15:restartNumberingAfterBreak="0">
+  <w:abstractNum w:abstractNumId="12" w15:restartNumberingAfterBreak="0">
     <w:nsid w:val="398A23FB"/>
     <w:multiLevelType w:val="hybridMultilevel"/>
     <w:tmpl w:val="7974E150"/>
@@ -6734,7 +7324,7 @@
       </w:pPr>
     </w:lvl>
   </w:abstractNum>
-  <w:abstractNum w:abstractNumId="12" w15:restartNumberingAfterBreak="0">
+  <w:abstractNum w:abstractNumId="13" w15:restartNumberingAfterBreak="0">
     <w:nsid w:val="4DF92114"/>
     <w:multiLevelType w:val="multilevel"/>
     <w:tmpl w:val="4E4E8888"/>
@@ -6847,7 +7437,7 @@
       </w:pPr>
     </w:lvl>
   </w:abstractNum>
-  <w:abstractNum w:abstractNumId="13" w15:restartNumberingAfterBreak="0">
+  <w:abstractNum w:abstractNumId="14" w15:restartNumberingAfterBreak="0">
     <w:nsid w:val="5175291D"/>
     <w:multiLevelType w:val="multilevel"/>
     <w:tmpl w:val="FA727DF0"/>
@@ -6960,7 +7550,7 @@
       </w:pPr>
     </w:lvl>
   </w:abstractNum>
-  <w:abstractNum w:abstractNumId="14" w15:restartNumberingAfterBreak="0">
+  <w:abstractNum w:abstractNumId="15" w15:restartNumberingAfterBreak="0">
     <w:nsid w:val="561E0028"/>
     <w:multiLevelType w:val="hybridMultilevel"/>
     <w:tmpl w:val="3C0A9468"/>
@@ -7046,7 +7636,139 @@
       </w:pPr>
     </w:lvl>
   </w:abstractNum>
-  <w:abstractNum w:abstractNumId="15" w15:restartNumberingAfterBreak="0">
+  <w:abstractNum w:abstractNumId="16" w15:restartNumberingAfterBreak="0">
+    <w:nsid w:val="5C0A3C65"/>
+    <w:multiLevelType w:val="multilevel"/>
+    <w:tmpl w:val="FE22E65E"/>
+    <w:lvl w:ilvl="0">
+      <w:start w:val="1"/>
+      <w:numFmt w:val="decimal"/>
+      <w:lvlText w:val="%1."/>
+      <w:lvlJc w:val="left"/>
+      <w:pPr>
+        <w:ind w:left="720" w:hanging="360"/>
+      </w:pPr>
+      <w:rPr>
+        <w:b w:val="0"/>
+        <w:bCs w:val="0"/>
+        <w:sz w:val="24"/>
+        <w:szCs w:val="24"/>
+      </w:rPr>
+    </w:lvl>
+    <w:lvl w:ilvl="1">
+      <w:start w:val="1"/>
+      <w:numFmt w:val="decimal"/>
+      <w:isLgl/>
+      <w:lvlText w:val="%1.%2"/>
+      <w:lvlJc w:val="left"/>
+      <w:pPr>
+        <w:ind w:left="720" w:hanging="360"/>
+      </w:pPr>
+      <w:rPr>
+        <w:rFonts w:hint="default"/>
+        <w:b/>
+      </w:rPr>
+    </w:lvl>
+    <w:lvl w:ilvl="2">
+      <w:start w:val="1"/>
+      <w:numFmt w:val="decimal"/>
+      <w:isLgl/>
+      <w:lvlText w:val="%1.%2.%3"/>
+      <w:lvlJc w:val="left"/>
+      <w:pPr>
+        <w:ind w:left="1080" w:hanging="720"/>
+      </w:pPr>
+      <w:rPr>
+        <w:rFonts w:hint="default"/>
+        <w:b/>
+      </w:rPr>
+    </w:lvl>
+    <w:lvl w:ilvl="3">
+      <w:start w:val="1"/>
+      <w:numFmt w:val="decimal"/>
+      <w:isLgl/>
+      <w:lvlText w:val="%1.%2.%3.%4"/>
+      <w:lvlJc w:val="left"/>
+      <w:pPr>
+        <w:ind w:left="1440" w:hanging="1080"/>
+      </w:pPr>
+      <w:rPr>
+        <w:rFonts w:hint="default"/>
+        <w:b/>
+      </w:rPr>
+    </w:lvl>
+    <w:lvl w:ilvl="4">
+      <w:start w:val="1"/>
+      <w:numFmt w:val="decimal"/>
+      <w:isLgl/>
+      <w:lvlText w:val="%1.%2.%3.%4.%5"/>
+      <w:lvlJc w:val="left"/>
+      <w:pPr>
+        <w:ind w:left="1440" w:hanging="1080"/>
+      </w:pPr>
+      <w:rPr>
+        <w:rFonts w:hint="default"/>
+        <w:b/>
+      </w:rPr>
+    </w:lvl>
+    <w:lvl w:ilvl="5">
+      <w:start w:val="1"/>
+      <w:numFmt w:val="decimal"/>
+      <w:isLgl/>
+      <w:lvlText w:val="%1.%2.%3.%4.%5.%6"/>
+      <w:lvlJc w:val="left"/>
+      <w:pPr>
+        <w:ind w:left="1800" w:hanging="1440"/>
+      </w:pPr>
+      <w:rPr>
+        <w:rFonts w:hint="default"/>
+        <w:b/>
+      </w:rPr>
+    </w:lvl>
+    <w:lvl w:ilvl="6">
+      <w:start w:val="1"/>
+      <w:numFmt w:val="decimal"/>
+      <w:isLgl/>
+      <w:lvlText w:val="%1.%2.%3.%4.%5.%6.%7"/>
+      <w:lvlJc w:val="left"/>
+      <w:pPr>
+        <w:ind w:left="1800" w:hanging="1440"/>
+      </w:pPr>
+      <w:rPr>
+        <w:rFonts w:hint="default"/>
+        <w:b/>
+      </w:rPr>
+    </w:lvl>
+    <w:lvl w:ilvl="7">
+      <w:start w:val="1"/>
+      <w:numFmt w:val="decimal"/>
+      <w:isLgl/>
+      <w:lvlText w:val="%1.%2.%3.%4.%5.%6.%7.%8"/>
+      <w:lvlJc w:val="left"/>
+      <w:pPr>
+        <w:ind w:left="2160" w:hanging="1800"/>
+      </w:pPr>
+      <w:rPr>
+        <w:rFonts w:hint="default"/>
+        <w:b/>
+      </w:rPr>
+    </w:lvl>
+    <w:lvl w:ilvl="8">
+      <w:start w:val="1"/>
+      <w:numFmt w:val="decimal"/>
+      <w:isLgl/>
+      <w:lvlText w:val="%1.%2.%3.%4.%5.%6.%7.%8.%9"/>
+      <w:lvlJc w:val="left"/>
+      <w:pPr>
+        <w:ind w:left="2160" w:hanging="1800"/>
+      </w:pPr>
+      <w:rPr>
+        <w:rFonts w:hint="default"/>
+        <w:b/>
+      </w:rPr>
+    </w:lvl>
+  </w:abstractNum>
+  <w:abstractNum w:abstractNumId="17" w15:restartNumberingAfterBreak="0">
     <w:nsid w:val="5D42683B"/>
     <w:multiLevelType w:val="hybridMultilevel"/>
     <w:tmpl w:val="FF0E5DAC"/>
@@ -7136,25 +7858,25 @@
     <w:abstractNumId w:val="6"/>
   </w:num>
   <w:num w:numId="2" w16cid:durableId="926117157">
-    <w:abstractNumId w:val="9"/>
+    <w:abstractNumId w:val="10"/>
   </w:num>
   <w:num w:numId="3" w16cid:durableId="529219178">
-    <w:abstractNumId w:val="11"/>
+    <w:abstractNumId w:val="12"/>
   </w:num>
   <w:num w:numId="4" w16cid:durableId="1388184799">
     <w:abstractNumId w:val="7"/>
   </w:num>
   <w:num w:numId="5" w16cid:durableId="132598697">
-    <w:abstractNumId w:val="14"/>
+    <w:abstractNumId w:val="15"/>
   </w:num>
   <w:num w:numId="6" w16cid:durableId="61024830">
-    <w:abstractNumId w:val="10"/>
+    <w:abstractNumId w:val="11"/>
   </w:num>
   <w:num w:numId="7" w16cid:durableId="922302567">
     <w:abstractNumId w:val="2"/>
   </w:num>
   <w:num w:numId="8" w16cid:durableId="1773940477">
-    <w:abstractNumId w:val="15"/>
+    <w:abstractNumId w:val="17"/>
   </w:num>
   <w:num w:numId="9" w16cid:durableId="348482887">
     <w:abstractNumId w:val="0"/>
@@ -7163,7 +7885,7 @@
     <w:abstractNumId w:val="4"/>
   </w:num>
   <w:num w:numId="11" w16cid:durableId="2126996383">
-    <w:abstractNumId w:val="8"/>
+    <w:abstractNumId w:val="9"/>
   </w:num>
   <w:num w:numId="12" w16cid:durableId="2084637451">
     <w:abstractNumId w:val="5"/>
@@ -7172,13 +7894,19 @@
     <w:abstractNumId w:val="3"/>
   </w:num>
   <w:num w:numId="14" w16cid:durableId="778447659">
-    <w:abstractNumId w:val="12"/>
+    <w:abstractNumId w:val="13"/>
   </w:num>
   <w:num w:numId="15" w16cid:durableId="1958029070">
-    <w:abstractNumId w:val="13"/>
+    <w:abstractNumId w:val="14"/>
   </w:num>
   <w:num w:numId="16" w16cid:durableId="483358826">
     <w:abstractNumId w:val="1"/>
+  </w:num>
+  <w:num w:numId="17" w16cid:durableId="1767262221">
+    <w:abstractNumId w:val="16"/>
+  </w:num>
+  <w:num w:numId="18" w16cid:durableId="288510722">
+    <w:abstractNumId w:val="8"/>
   </w:num>
 </w:numbering>
 </file>
@@ -7786,6 +8514,7 @@
   <w:style w:type="character" w:default="1" w:styleId="DefaultParagraphFont">
     <w:name w:val="Default Paragraph Font"/>
     <w:uiPriority w:val="1"/>
+    <w:semiHidden/>
     <w:unhideWhenUsed/>
   </w:style>
   <w:style w:type="table" w:default="1" w:styleId="TableNormal">
@@ -8609,7 +9338,9 @@
     <w:rsid w:val="004E2139"/>
     <w:rsid w:val="00511296"/>
     <w:rsid w:val="0061242D"/>
+    <w:rsid w:val="008F1BD4"/>
     <w:rsid w:val="00C62CF8"/>
+    <w:rsid w:val="00C92194"/>
     <w:rsid w:val="00FD19F6"/>
   </w:rsids>
   <m:mathPr>

</xml_diff>